<commit_message>
Añadidos documentos Grupales e Individuales D04 OK!
</commit_message>
<xml_diff>
--- a/reports/Individual/D04/Student #1/Planning Report - D04 - josrojrom1.docx
+++ b/reports/Individual/D04/Student #1/Planning Report - D04 - josrojrom1.docx
@@ -1511,6 +1511,139 @@
           </w:p>
         </w:tc>
       </w:tr>
+      <w:tr>
+        <w:trPr>
+          <w:cantSplit w:val="0"/>
+          <w:tblHeader w:val="0"/>
+        </w:trPr>
+        <w:tc>
+          <w:tcPr>
+            <w:shd w:fill="auto" w:val="clear"/>
+            <w:tcMar>
+              <w:top w:w="100.0" w:type="dxa"/>
+              <w:left w:w="100.0" w:type="dxa"/>
+              <w:bottom w:w="100.0" w:type="dxa"/>
+              <w:right w:w="100.0" w:type="dxa"/>
+            </w:tcMar>
+            <w:vAlign w:val="top"/>
+          </w:tcPr>
+          <w:p>
+            <w:pPr>
+              <w:keepNext w:val="0"/>
+              <w:keepLines w:val="0"/>
+              <w:pageBreakBefore w:val="0"/>
+              <w:widowControl w:val="0"/>
+              <w:pBdr>
+                <w:top w:space="0" w:sz="0" w:val="nil"/>
+                <w:left w:space="0" w:sz="0" w:val="nil"/>
+                <w:bottom w:space="0" w:sz="0" w:val="nil"/>
+                <w:right w:space="0" w:sz="0" w:val="nil"/>
+                <w:between w:space="0" w:sz="0" w:val="nil"/>
+              </w:pBdr>
+              <w:shd w:fill="auto" w:val="clear"/>
+              <w:spacing w:after="0" w:before="0" w:line="240" w:lineRule="auto"/>
+              <w:ind w:left="0" w:right="0" w:firstLine="0"/>
+              <w:jc w:val="left"/>
+              <w:rPr/>
+            </w:pPr>
+            <w:r>
+              <w:rPr>
+                <w:rtl w:val="0"/>
+              </w:rPr>
+              <w:t xml:space="preserve">V5</w:t>
+            </w:r>
+          </w:p>
+        </w:tc>
+        <w:tc>
+          <w:tcPr>
+            <w:shd w:fill="auto" w:val="clear"/>
+            <w:tcMar>
+              <w:top w:w="100.0" w:type="dxa"/>
+              <w:left w:w="100.0" w:type="dxa"/>
+              <w:bottom w:w="100.0" w:type="dxa"/>
+              <w:right w:w="100.0" w:type="dxa"/>
+            </w:tcMar>
+            <w:vAlign w:val="top"/>
+          </w:tcPr>
+          <w:p>
+            <w:pPr>
+              <w:keepNext w:val="0"/>
+              <w:keepLines w:val="0"/>
+              <w:pageBreakBefore w:val="0"/>
+              <w:widowControl w:val="0"/>
+              <w:pBdr>
+                <w:top w:space="0" w:sz="0" w:val="nil"/>
+                <w:left w:space="0" w:sz="0" w:val="nil"/>
+                <w:bottom w:space="0" w:sz="0" w:val="nil"/>
+                <w:right w:space="0" w:sz="0" w:val="nil"/>
+                <w:between w:space="0" w:sz="0" w:val="nil"/>
+              </w:pBdr>
+              <w:shd w:fill="auto" w:val="clear"/>
+              <w:spacing w:after="0" w:before="0" w:line="240" w:lineRule="auto"/>
+              <w:ind w:left="0" w:right="0" w:firstLine="0"/>
+              <w:jc w:val="left"/>
+              <w:rPr/>
+            </w:pPr>
+            <w:r>
+              <w:rPr>
+                <w:rtl w:val="0"/>
+              </w:rPr>
+              <w:t xml:space="preserve">03/07/2023</w:t>
+            </w:r>
+          </w:p>
+        </w:tc>
+        <w:tc>
+          <w:tcPr>
+            <w:shd w:fill="auto" w:val="clear"/>
+            <w:tcMar>
+              <w:top w:w="100.0" w:type="dxa"/>
+              <w:left w:w="100.0" w:type="dxa"/>
+              <w:bottom w:w="100.0" w:type="dxa"/>
+              <w:right w:w="100.0" w:type="dxa"/>
+            </w:tcMar>
+            <w:vAlign w:val="top"/>
+          </w:tcPr>
+          <w:p>
+            <w:pPr>
+              <w:keepNext w:val="0"/>
+              <w:keepLines w:val="0"/>
+              <w:pageBreakBefore w:val="0"/>
+              <w:widowControl w:val="0"/>
+              <w:pBdr>
+                <w:top w:space="0" w:sz="0" w:val="nil"/>
+                <w:left w:space="0" w:sz="0" w:val="nil"/>
+                <w:bottom w:space="0" w:sz="0" w:val="nil"/>
+                <w:right w:space="0" w:sz="0" w:val="nil"/>
+                <w:between w:space="0" w:sz="0" w:val="nil"/>
+              </w:pBdr>
+              <w:shd w:fill="auto" w:val="clear"/>
+              <w:spacing w:after="0" w:before="0" w:line="240" w:lineRule="auto"/>
+              <w:ind w:left="0" w:right="0" w:firstLine="0"/>
+              <w:jc w:val="left"/>
+              <w:rPr/>
+            </w:pPr>
+            <w:r>
+              <w:rPr>
+                <w:rtl w:val="0"/>
+              </w:rPr>
+              <w:t xml:space="preserve">Corrección de este documento tras </w:t>
+            </w:r>
+            <w:r>
+              <w:rPr>
+                <w:i w:val="1"/>
+                <w:rtl w:val="0"/>
+              </w:rPr>
+              <w:t xml:space="preserve">First Call</w:t>
+            </w:r>
+            <w:r>
+              <w:rPr>
+                <w:rtl w:val="0"/>
+              </w:rPr>
+              <w:t xml:space="preserve"> para Julio</w:t>
+            </w:r>
+          </w:p>
+        </w:tc>
+      </w:tr>
     </w:tbl>
     <w:p>
       <w:pPr>
@@ -2434,7 +2567,7 @@
                 <w:b w:val="1"/>
                 <w:rtl w:val="0"/>
               </w:rPr>
-              <w:t xml:space="preserve">Desarrollador, </w:t>
+              <w:t xml:space="preserve">Tester, </w:t>
             </w:r>
           </w:p>
           <w:p>
@@ -3019,7 +3152,7 @@
                 <w:b w:val="1"/>
                 <w:rtl w:val="0"/>
               </w:rPr>
-              <w:t xml:space="preserve">Desarrollador, </w:t>
+              <w:t xml:space="preserve">Manager, </w:t>
             </w:r>
           </w:p>
           <w:p>
@@ -3569,7 +3702,7 @@
                 <w:b w:val="1"/>
                 <w:rtl w:val="0"/>
               </w:rPr>
-              <w:t xml:space="preserve">Desarrollador, </w:t>
+              <w:t xml:space="preserve">Manager, </w:t>
             </w:r>
           </w:p>
           <w:p>
@@ -4120,7 +4253,7 @@
                 <w:b w:val="1"/>
                 <w:rtl w:val="0"/>
               </w:rPr>
-              <w:t xml:space="preserve">Desarrollador, </w:t>
+              <w:t xml:space="preserve">Tester, </w:t>
             </w:r>
           </w:p>
           <w:p>
@@ -7646,7 +7779,7 @@
           <w:szCs w:val="24"/>
           <w:rtl w:val="0"/>
         </w:rPr>
-        <w:t xml:space="preserve">Tiempo total 11 h 2 min</w:t>
+        <w:t xml:space="preserve">COSTE Y TIEMPO DE LA ENTREGA:</w:t>
       </w:r>
     </w:p>
     <w:p>
@@ -7655,20 +7788,102 @@
         <w:jc w:val="both"/>
         <w:rPr>
           <w:rFonts w:ascii="Calibri" w:cs="Calibri" w:eastAsia="Calibri" w:hAnsi="Calibri"/>
-          <w:b w:val="1"/>
-          <w:sz w:val="24"/>
-          <w:szCs w:val="24"/>
-        </w:rPr>
-      </w:pPr>
-      <w:r>
-        <w:rPr>
-          <w:rFonts w:ascii="Calibri" w:cs="Calibri" w:eastAsia="Calibri" w:hAnsi="Calibri"/>
-          <w:b w:val="1"/>
-          <w:sz w:val="24"/>
-          <w:szCs w:val="24"/>
-          <w:rtl w:val="0"/>
-        </w:rPr>
-        <w:t xml:space="preserve">COSTE Y TIEMPO DE LA ENTREGA:</w:t>
+          <w:sz w:val="24"/>
+          <w:szCs w:val="24"/>
+        </w:rPr>
+      </w:pPr>
+      <w:r>
+        <w:rPr>
+          <w:rFonts w:ascii="Calibri" w:cs="Calibri" w:eastAsia="Calibri" w:hAnsi="Calibri"/>
+          <w:sz w:val="24"/>
+          <w:szCs w:val="24"/>
+          <w:rtl w:val="0"/>
+        </w:rPr>
+        <w:t xml:space="preserve">Costes estimados según el rol desempeñado:</w:t>
+      </w:r>
+    </w:p>
+    <w:p>
+      <w:pPr>
+        <w:numPr>
+          <w:ilvl w:val="0"/>
+          <w:numId w:val="1"/>
+        </w:numPr>
+        <w:spacing w:after="0" w:afterAutospacing="0" w:line="259" w:lineRule="auto"/>
+        <w:ind w:left="720" w:hanging="360"/>
+        <w:jc w:val="both"/>
+        <w:rPr>
+          <w:rFonts w:ascii="Calibri" w:cs="Calibri" w:eastAsia="Calibri" w:hAnsi="Calibri"/>
+          <w:sz w:val="24"/>
+          <w:szCs w:val="24"/>
+        </w:rPr>
+      </w:pPr>
+      <w:r>
+        <w:rPr>
+          <w:rFonts w:ascii="Calibri" w:cs="Calibri" w:eastAsia="Calibri" w:hAnsi="Calibri"/>
+          <w:sz w:val="24"/>
+          <w:szCs w:val="24"/>
+          <w:rtl w:val="0"/>
+        </w:rPr>
+        <w:t xml:space="preserve">Desarrollador/Tester base: 20€/h</w:t>
+      </w:r>
+    </w:p>
+    <w:p>
+      <w:pPr>
+        <w:numPr>
+          <w:ilvl w:val="0"/>
+          <w:numId w:val="1"/>
+        </w:numPr>
+        <w:spacing w:after="160" w:line="259" w:lineRule="auto"/>
+        <w:ind w:left="720" w:hanging="360"/>
+        <w:jc w:val="both"/>
+        <w:rPr>
+          <w:rFonts w:ascii="Calibri" w:cs="Calibri" w:eastAsia="Calibri" w:hAnsi="Calibri"/>
+          <w:sz w:val="24"/>
+          <w:szCs w:val="24"/>
+        </w:rPr>
+      </w:pPr>
+      <w:r>
+        <w:rPr>
+          <w:rFonts w:ascii="Calibri" w:cs="Calibri" w:eastAsia="Calibri" w:hAnsi="Calibri"/>
+          <w:sz w:val="24"/>
+          <w:szCs w:val="24"/>
+          <w:rtl w:val="0"/>
+        </w:rPr>
+        <w:t xml:space="preserve">Manager base: 30€/h</w:t>
+      </w:r>
+    </w:p>
+    <w:p>
+      <w:pPr>
+        <w:spacing w:after="160" w:line="259" w:lineRule="auto"/>
+        <w:ind w:left="720" w:firstLine="0"/>
+        <w:jc w:val="both"/>
+        <w:rPr>
+          <w:rFonts w:ascii="Calibri" w:cs="Calibri" w:eastAsia="Calibri" w:hAnsi="Calibri"/>
+          <w:sz w:val="24"/>
+          <w:szCs w:val="24"/>
+        </w:rPr>
+      </w:pPr>
+      <w:r>
+        <w:rPr>
+          <w:rtl w:val="0"/>
+        </w:rPr>
+      </w:r>
+    </w:p>
+    <w:p>
+      <w:pPr>
+        <w:spacing w:after="160" w:line="259" w:lineRule="auto"/>
+        <w:ind w:left="720" w:firstLine="0"/>
+        <w:jc w:val="both"/>
+        <w:rPr>
+          <w:rFonts w:ascii="Calibri" w:cs="Calibri" w:eastAsia="Calibri" w:hAnsi="Calibri"/>
+          <w:sz w:val="24"/>
+          <w:szCs w:val="24"/>
+        </w:rPr>
+      </w:pPr>
+      <w:r>
+        <w:rPr>
+          <w:rtl w:val="0"/>
+        </w:rPr>
       </w:r>
     </w:p>
     <w:p>
@@ -7677,18 +7892,25 @@
         <w:jc w:val="both"/>
         <w:rPr>
           <w:rFonts w:ascii="Calibri" w:cs="Calibri" w:eastAsia="Calibri" w:hAnsi="Calibri"/>
-          <w:sz w:val="24"/>
-          <w:szCs w:val="24"/>
-        </w:rPr>
-      </w:pPr>
-      <w:r>
-        <w:rPr>
-          <w:rFonts w:ascii="Calibri" w:cs="Calibri" w:eastAsia="Calibri" w:hAnsi="Calibri"/>
-          <w:sz w:val="24"/>
-          <w:szCs w:val="24"/>
-          <w:rtl w:val="0"/>
-        </w:rPr>
-        <w:t xml:space="preserve">-Costes estimados:</w:t>
+          <w:b w:val="1"/>
+          <w:sz w:val="30"/>
+          <w:szCs w:val="30"/>
+        </w:rPr>
+      </w:pPr>
+      <w:r>
+        <w:rPr>
+          <w:rFonts w:ascii="Calibri" w:cs="Calibri" w:eastAsia="Calibri" w:hAnsi="Calibri"/>
+          <w:b w:val="1"/>
+          <w:sz w:val="24"/>
+          <w:szCs w:val="24"/>
+          <w:rtl w:val="0"/>
+        </w:rPr>
+        <w:t xml:space="preserve">COSTES INDIRECTOS (AMORTIZACIONES):</w:t>
+      </w:r>
+      <w:r>
+        <w:rPr>
+          <w:rtl w:val="0"/>
+        </w:rPr>
       </w:r>
     </w:p>
     <w:p>
@@ -7697,6 +7919,7 @@
         <w:jc w:val="both"/>
         <w:rPr>
           <w:rFonts w:ascii="Calibri" w:cs="Calibri" w:eastAsia="Calibri" w:hAnsi="Calibri"/>
+          <w:b w:val="1"/>
           <w:sz w:val="24"/>
           <w:szCs w:val="24"/>
         </w:rPr>
@@ -7709,7 +7932,177 @@
           <w:rtl w:val="0"/>
         </w:rPr>
         <w:tab/>
-        <w:t xml:space="preserve">-Desarrollador base: 20€/h</w:t>
+        <w:t xml:space="preserve">Para este entregable, he trabajado un </w:t>
+      </w:r>
+      <w:r>
+        <w:rPr>
+          <w:rFonts w:ascii="Calibri" w:cs="Calibri" w:eastAsia="Calibri" w:hAnsi="Calibri"/>
+          <w:b w:val="1"/>
+          <w:sz w:val="24"/>
+          <w:szCs w:val="24"/>
+          <w:rtl w:val="0"/>
+        </w:rPr>
+        <w:t xml:space="preserve">total de 21 horas y 1 minuto</w:t>
+      </w:r>
+      <w:r>
+        <w:rPr>
+          <w:rFonts w:ascii="Calibri" w:cs="Calibri" w:eastAsia="Calibri" w:hAnsi="Calibri"/>
+          <w:sz w:val="24"/>
+          <w:szCs w:val="24"/>
+          <w:rtl w:val="0"/>
+        </w:rPr>
+        <w:t xml:space="preserve"> para mis tareas individuales, de los cuales </w:t>
+      </w:r>
+      <w:r>
+        <w:rPr>
+          <w:rFonts w:ascii="Calibri" w:cs="Calibri" w:eastAsia="Calibri" w:hAnsi="Calibri"/>
+          <w:b w:val="1"/>
+          <w:sz w:val="24"/>
+          <w:szCs w:val="24"/>
+          <w:rtl w:val="0"/>
+        </w:rPr>
+        <w:t xml:space="preserve">1 hora y 37 minutos</w:t>
+      </w:r>
+      <w:r>
+        <w:rPr>
+          <w:rFonts w:ascii="Calibri" w:cs="Calibri" w:eastAsia="Calibri" w:hAnsi="Calibri"/>
+          <w:sz w:val="24"/>
+          <w:szCs w:val="24"/>
+          <w:rtl w:val="0"/>
+        </w:rPr>
+        <w:t xml:space="preserve"> pertenecen a las tareas realizadas </w:t>
+      </w:r>
+      <w:r>
+        <w:rPr>
+          <w:rFonts w:ascii="Calibri" w:cs="Calibri" w:eastAsia="Calibri" w:hAnsi="Calibri"/>
+          <w:b w:val="1"/>
+          <w:sz w:val="24"/>
+          <w:szCs w:val="24"/>
+          <w:rtl w:val="0"/>
+        </w:rPr>
+        <w:t xml:space="preserve">bajo el rol de </w:t>
+      </w:r>
+      <w:r>
+        <w:rPr>
+          <w:rFonts w:ascii="Calibri" w:cs="Calibri" w:eastAsia="Calibri" w:hAnsi="Calibri"/>
+          <w:b w:val="1"/>
+          <w:i w:val="1"/>
+          <w:sz w:val="24"/>
+          <w:szCs w:val="24"/>
+          <w:rtl w:val="0"/>
+        </w:rPr>
+        <w:t xml:space="preserve">Manager, </w:t>
+      </w:r>
+      <w:r>
+        <w:rPr>
+          <w:rFonts w:ascii="Calibri" w:cs="Calibri" w:eastAsia="Calibri" w:hAnsi="Calibri"/>
+          <w:b w:val="1"/>
+          <w:sz w:val="24"/>
+          <w:szCs w:val="24"/>
+          <w:rtl w:val="0"/>
+        </w:rPr>
+        <w:t xml:space="preserve">10 horas y 32 minutos</w:t>
+      </w:r>
+      <w:r>
+        <w:rPr>
+          <w:rFonts w:ascii="Calibri" w:cs="Calibri" w:eastAsia="Calibri" w:hAnsi="Calibri"/>
+          <w:sz w:val="24"/>
+          <w:szCs w:val="24"/>
+          <w:rtl w:val="0"/>
+        </w:rPr>
+        <w:t xml:space="preserve"> para las tareas desarrolladas </w:t>
+      </w:r>
+      <w:r>
+        <w:rPr>
+          <w:rFonts w:ascii="Calibri" w:cs="Calibri" w:eastAsia="Calibri" w:hAnsi="Calibri"/>
+          <w:b w:val="1"/>
+          <w:sz w:val="24"/>
+          <w:szCs w:val="24"/>
+          <w:rtl w:val="0"/>
+        </w:rPr>
+        <w:t xml:space="preserve">bajo el rol de </w:t>
+      </w:r>
+      <w:r>
+        <w:rPr>
+          <w:rFonts w:ascii="Calibri" w:cs="Calibri" w:eastAsia="Calibri" w:hAnsi="Calibri"/>
+          <w:b w:val="1"/>
+          <w:i w:val="1"/>
+          <w:sz w:val="24"/>
+          <w:szCs w:val="24"/>
+          <w:rtl w:val="0"/>
+        </w:rPr>
+        <w:t xml:space="preserve">Desarrollador </w:t>
+      </w:r>
+      <w:r>
+        <w:rPr>
+          <w:rFonts w:ascii="Calibri" w:cs="Calibri" w:eastAsia="Calibri" w:hAnsi="Calibri"/>
+          <w:i w:val="1"/>
+          <w:sz w:val="24"/>
+          <w:szCs w:val="24"/>
+          <w:rtl w:val="0"/>
+        </w:rPr>
+        <w:t xml:space="preserve">y</w:t>
+      </w:r>
+      <w:r>
+        <w:rPr>
+          <w:rFonts w:ascii="Calibri" w:cs="Calibri" w:eastAsia="Calibri" w:hAnsi="Calibri"/>
+          <w:b w:val="1"/>
+          <w:i w:val="1"/>
+          <w:sz w:val="24"/>
+          <w:szCs w:val="24"/>
+          <w:rtl w:val="0"/>
+        </w:rPr>
+        <w:t xml:space="preserve"> </w:t>
+      </w:r>
+      <w:r>
+        <w:rPr>
+          <w:rFonts w:ascii="Calibri" w:cs="Calibri" w:eastAsia="Calibri" w:hAnsi="Calibri"/>
+          <w:b w:val="1"/>
+          <w:sz w:val="24"/>
+          <w:szCs w:val="24"/>
+          <w:rtl w:val="0"/>
+        </w:rPr>
+        <w:t xml:space="preserve">8 horas y 52 minutos</w:t>
+      </w:r>
+      <w:r>
+        <w:rPr>
+          <w:rFonts w:ascii="Calibri" w:cs="Calibri" w:eastAsia="Calibri" w:hAnsi="Calibri"/>
+          <w:sz w:val="24"/>
+          <w:szCs w:val="24"/>
+          <w:rtl w:val="0"/>
+        </w:rPr>
+        <w:t xml:space="preserve"> para las tareas realizadas </w:t>
+      </w:r>
+      <w:r>
+        <w:rPr>
+          <w:rFonts w:ascii="Calibri" w:cs="Calibri" w:eastAsia="Calibri" w:hAnsi="Calibri"/>
+          <w:b w:val="1"/>
+          <w:sz w:val="24"/>
+          <w:szCs w:val="24"/>
+          <w:rtl w:val="0"/>
+        </w:rPr>
+        <w:t xml:space="preserve">bajo el rol de </w:t>
+      </w:r>
+      <w:r>
+        <w:rPr>
+          <w:rFonts w:ascii="Calibri" w:cs="Calibri" w:eastAsia="Calibri" w:hAnsi="Calibri"/>
+          <w:b w:val="1"/>
+          <w:i w:val="1"/>
+          <w:sz w:val="24"/>
+          <w:szCs w:val="24"/>
+          <w:rtl w:val="0"/>
+        </w:rPr>
+        <w:t xml:space="preserve">Tester</w:t>
+      </w:r>
+      <w:r>
+        <w:rPr>
+          <w:rFonts w:ascii="Calibri" w:cs="Calibri" w:eastAsia="Calibri" w:hAnsi="Calibri"/>
+          <w:b w:val="1"/>
+          <w:sz w:val="24"/>
+          <w:szCs w:val="24"/>
+          <w:rtl w:val="0"/>
+        </w:rPr>
+        <w:t xml:space="preserve">.</w:t>
       </w:r>
     </w:p>
     <w:p>
@@ -7724,8 +8117,202 @@
       </w:pPr>
       <w:r>
         <w:rPr>
-          <w:rtl w:val="0"/>
-        </w:rPr>
+          <w:rFonts w:ascii="Calibri" w:cs="Calibri" w:eastAsia="Calibri" w:hAnsi="Calibri"/>
+          <w:sz w:val="24"/>
+          <w:szCs w:val="24"/>
+          <w:rtl w:val="0"/>
+        </w:rPr>
+        <w:t xml:space="preserve">La estimación del coste del contrato contempla el siguiente resumen de costes:</w:t>
+      </w:r>
+    </w:p>
+    <w:p>
+      <w:pPr>
+        <w:numPr>
+          <w:ilvl w:val="0"/>
+          <w:numId w:val="2"/>
+        </w:numPr>
+        <w:spacing w:after="0" w:afterAutospacing="0" w:line="259" w:lineRule="auto"/>
+        <w:ind w:left="720" w:hanging="360"/>
+        <w:jc w:val="both"/>
+        <w:rPr>
+          <w:rFonts w:ascii="Calibri" w:cs="Calibri" w:eastAsia="Calibri" w:hAnsi="Calibri"/>
+          <w:sz w:val="24"/>
+          <w:szCs w:val="24"/>
+        </w:rPr>
+      </w:pPr>
+      <w:r>
+        <w:rPr>
+          <w:rFonts w:ascii="Calibri" w:cs="Calibri" w:eastAsia="Calibri" w:hAnsi="Calibri"/>
+          <w:sz w:val="24"/>
+          <w:szCs w:val="24"/>
+          <w:rtl w:val="0"/>
+        </w:rPr>
+        <w:t xml:space="preserve">10h 32min * 20€/h → </w:t>
+      </w:r>
+      <w:r>
+        <w:rPr>
+          <w:rFonts w:ascii="Calibri" w:cs="Calibri" w:eastAsia="Calibri" w:hAnsi="Calibri"/>
+          <w:b w:val="1"/>
+          <w:sz w:val="24"/>
+          <w:szCs w:val="24"/>
+          <w:rtl w:val="0"/>
+        </w:rPr>
+        <w:t xml:space="preserve">299,66€ </w:t>
+      </w:r>
+      <w:r>
+        <w:rPr>
+          <w:rFonts w:ascii="Calibri" w:cs="Calibri" w:eastAsia="Calibri" w:hAnsi="Calibri"/>
+          <w:sz w:val="24"/>
+          <w:szCs w:val="24"/>
+          <w:rtl w:val="0"/>
+        </w:rPr>
+        <w:t xml:space="preserve">(</w:t>
+      </w:r>
+      <w:r>
+        <w:rPr>
+          <w:rFonts w:ascii="Calibri" w:cs="Calibri" w:eastAsia="Calibri" w:hAnsi="Calibri"/>
+          <w:i w:val="1"/>
+          <w:sz w:val="24"/>
+          <w:szCs w:val="24"/>
+          <w:rtl w:val="0"/>
+        </w:rPr>
+        <w:t xml:space="preserve">Desarrollador</w:t>
+      </w:r>
+      <w:r>
+        <w:rPr>
+          <w:rFonts w:ascii="Calibri" w:cs="Calibri" w:eastAsia="Calibri" w:hAnsi="Calibri"/>
+          <w:sz w:val="24"/>
+          <w:szCs w:val="24"/>
+          <w:rtl w:val="0"/>
+        </w:rPr>
+        <w:t xml:space="preserve">)</w:t>
+      </w:r>
+    </w:p>
+    <w:p>
+      <w:pPr>
+        <w:numPr>
+          <w:ilvl w:val="0"/>
+          <w:numId w:val="2"/>
+        </w:numPr>
+        <w:spacing w:after="0" w:afterAutospacing="0" w:line="259" w:lineRule="auto"/>
+        <w:ind w:left="720" w:hanging="360"/>
+        <w:jc w:val="both"/>
+        <w:rPr>
+          <w:rFonts w:ascii="Calibri" w:cs="Calibri" w:eastAsia="Calibri" w:hAnsi="Calibri"/>
+          <w:sz w:val="24"/>
+          <w:szCs w:val="24"/>
+          <w:u w:val="none"/>
+        </w:rPr>
+      </w:pPr>
+      <w:r>
+        <w:rPr>
+          <w:rFonts w:ascii="Calibri" w:cs="Calibri" w:eastAsia="Calibri" w:hAnsi="Calibri"/>
+          <w:sz w:val="24"/>
+          <w:szCs w:val="24"/>
+          <w:rtl w:val="0"/>
+        </w:rPr>
+        <w:t xml:space="preserve">8h 52min * 20€/h → </w:t>
+      </w:r>
+      <w:r>
+        <w:rPr>
+          <w:rFonts w:ascii="Calibri" w:cs="Calibri" w:eastAsia="Calibri" w:hAnsi="Calibri"/>
+          <w:b w:val="1"/>
+          <w:sz w:val="24"/>
+          <w:szCs w:val="24"/>
+          <w:rtl w:val="0"/>
+        </w:rPr>
+        <w:t xml:space="preserve">177,33€</w:t>
+      </w:r>
+      <w:r>
+        <w:rPr>
+          <w:rFonts w:ascii="Calibri" w:cs="Calibri" w:eastAsia="Calibri" w:hAnsi="Calibri"/>
+          <w:sz w:val="24"/>
+          <w:szCs w:val="24"/>
+          <w:rtl w:val="0"/>
+        </w:rPr>
+        <w:t xml:space="preserve">(</w:t>
+      </w:r>
+      <w:r>
+        <w:rPr>
+          <w:rFonts w:ascii="Calibri" w:cs="Calibri" w:eastAsia="Calibri" w:hAnsi="Calibri"/>
+          <w:i w:val="1"/>
+          <w:sz w:val="24"/>
+          <w:szCs w:val="24"/>
+          <w:rtl w:val="0"/>
+        </w:rPr>
+        <w:t xml:space="preserve">Tester</w:t>
+      </w:r>
+      <w:r>
+        <w:rPr>
+          <w:rFonts w:ascii="Calibri" w:cs="Calibri" w:eastAsia="Calibri" w:hAnsi="Calibri"/>
+          <w:sz w:val="24"/>
+          <w:szCs w:val="24"/>
+          <w:rtl w:val="0"/>
+        </w:rPr>
+        <w:t xml:space="preserve">)</w:t>
+      </w:r>
+    </w:p>
+    <w:p>
+      <w:pPr>
+        <w:numPr>
+          <w:ilvl w:val="0"/>
+          <w:numId w:val="2"/>
+        </w:numPr>
+        <w:spacing w:after="160" w:line="259" w:lineRule="auto"/>
+        <w:ind w:left="720" w:hanging="360"/>
+        <w:jc w:val="both"/>
+        <w:rPr>
+          <w:rFonts w:ascii="Calibri" w:cs="Calibri" w:eastAsia="Calibri" w:hAnsi="Calibri"/>
+          <w:sz w:val="24"/>
+          <w:szCs w:val="24"/>
+        </w:rPr>
+      </w:pPr>
+      <w:r>
+        <w:rPr>
+          <w:rFonts w:ascii="Calibri" w:cs="Calibri" w:eastAsia="Calibri" w:hAnsi="Calibri"/>
+          <w:sz w:val="24"/>
+          <w:szCs w:val="24"/>
+          <w:rtl w:val="0"/>
+        </w:rPr>
+        <w:t xml:space="preserve">1h 37min * 30€/h → </w:t>
+      </w:r>
+      <w:r>
+        <w:rPr>
+          <w:rFonts w:ascii="Calibri" w:cs="Calibri" w:eastAsia="Calibri" w:hAnsi="Calibri"/>
+          <w:b w:val="1"/>
+          <w:sz w:val="24"/>
+          <w:szCs w:val="24"/>
+          <w:rtl w:val="0"/>
+        </w:rPr>
+        <w:t xml:space="preserve">48,5€ </w:t>
+      </w:r>
+      <w:r>
+        <w:rPr>
+          <w:rFonts w:ascii="Calibri" w:cs="Calibri" w:eastAsia="Calibri" w:hAnsi="Calibri"/>
+          <w:sz w:val="24"/>
+          <w:szCs w:val="24"/>
+          <w:rtl w:val="0"/>
+        </w:rPr>
+        <w:t xml:space="preserve">(</w:t>
+      </w:r>
+      <w:r>
+        <w:rPr>
+          <w:rFonts w:ascii="Calibri" w:cs="Calibri" w:eastAsia="Calibri" w:hAnsi="Calibri"/>
+          <w:i w:val="1"/>
+          <w:sz w:val="24"/>
+          <w:szCs w:val="24"/>
+          <w:rtl w:val="0"/>
+        </w:rPr>
+        <w:t xml:space="preserve">Manager</w:t>
+      </w:r>
+      <w:r>
+        <w:rPr>
+          <w:rFonts w:ascii="Calibri" w:cs="Calibri" w:eastAsia="Calibri" w:hAnsi="Calibri"/>
+          <w:sz w:val="24"/>
+          <w:szCs w:val="24"/>
+          <w:rtl w:val="0"/>
+        </w:rPr>
+        <w:t xml:space="preserve">)</w:t>
       </w:r>
     </w:p>
     <w:p>
@@ -7745,7 +8332,26 @@
           <w:szCs w:val="24"/>
           <w:rtl w:val="0"/>
         </w:rPr>
-        <w:t xml:space="preserve">-Cálculo del coste:</w:t>
+        <w:t xml:space="preserve">Esto suma un </w:t>
+      </w:r>
+      <w:r>
+        <w:rPr>
+          <w:rFonts w:ascii="Calibri" w:cs="Calibri" w:eastAsia="Calibri" w:hAnsi="Calibri"/>
+          <w:b w:val="1"/>
+          <w:sz w:val="24"/>
+          <w:szCs w:val="24"/>
+          <w:rtl w:val="0"/>
+        </w:rPr>
+        <w:t xml:space="preserve">total de 525,49€</w:t>
+      </w:r>
+      <w:r>
+        <w:rPr>
+          <w:rFonts w:ascii="Calibri" w:cs="Calibri" w:eastAsia="Calibri" w:hAnsi="Calibri"/>
+          <w:sz w:val="24"/>
+          <w:szCs w:val="24"/>
+          <w:rtl w:val="0"/>
+        </w:rPr>
+        <w:t xml:space="preserve"> del coste del contrato.</w:t>
       </w:r>
     </w:p>
     <w:p>
@@ -7765,7 +8371,7 @@
           <w:szCs w:val="24"/>
           <w:rtl w:val="0"/>
         </w:rPr>
-        <w:t xml:space="preserve">Para este entregable, he trabajado durante </w:t>
+        <w:t xml:space="preserve">Se ha establecido un </w:t>
       </w:r>
       <w:r>
         <w:rPr>
@@ -7775,16 +8381,16 @@
           <w:szCs w:val="24"/>
           <w:rtl w:val="0"/>
         </w:rPr>
-        <w:t xml:space="preserve">10 horas</w:t>
-      </w:r>
-      <w:r>
-        <w:rPr>
-          <w:rFonts w:ascii="Calibri" w:cs="Calibri" w:eastAsia="Calibri" w:hAnsi="Calibri"/>
-          <w:sz w:val="24"/>
-          <w:szCs w:val="24"/>
-          <w:rtl w:val="0"/>
-        </w:rPr>
-        <w:t xml:space="preserve"> para mis tareas individuales y </w:t>
+        <w:t xml:space="preserve">modelo de amortización lineal a 3 años (36 meses)</w:t>
+      </w:r>
+      <w:r>
+        <w:rPr>
+          <w:rFonts w:ascii="Calibri" w:cs="Calibri" w:eastAsia="Calibri" w:hAnsi="Calibri"/>
+          <w:sz w:val="24"/>
+          <w:szCs w:val="24"/>
+          <w:rtl w:val="0"/>
+        </w:rPr>
+        <w:t xml:space="preserve"> con el que cuantificar la devaluación del equipo informático empleado en el desarrollo del proyecto. Si contamos con un </w:t>
       </w:r>
       <w:r>
         <w:rPr>
@@ -7794,25 +8400,35 @@
           <w:szCs w:val="24"/>
           <w:rtl w:val="0"/>
         </w:rPr>
-        <w:t xml:space="preserve">11 h</w:t>
-      </w:r>
-      <w:r>
-        <w:rPr>
-          <w:rFonts w:ascii="Calibri" w:cs="Calibri" w:eastAsia="Calibri" w:hAnsi="Calibri"/>
-          <w:sz w:val="24"/>
-          <w:szCs w:val="24"/>
-          <w:rtl w:val="0"/>
-        </w:rPr>
-        <w:t xml:space="preserve"> en tareas de corrección y ayudar a mis compañero en la medida de lo posible con problemas surgidos a lo largo de todos los entregables</w:t>
-      </w:r>
-      <w:r>
-        <w:rPr>
-          <w:rFonts w:ascii="Calibri" w:cs="Calibri" w:eastAsia="Calibri" w:hAnsi="Calibri"/>
-          <w:sz w:val="24"/>
-          <w:szCs w:val="24"/>
-          <w:rtl w:val="0"/>
-        </w:rPr>
-        <w:t xml:space="preserve">, por lo que se estima que como coste de contrato debo obtener </w:t>
+        <w:t xml:space="preserve">valor de adquisición </w:t>
+      </w:r>
+      <w:r>
+        <w:rPr>
+          <w:rFonts w:ascii="Calibri" w:cs="Calibri" w:eastAsia="Calibri" w:hAnsi="Calibri"/>
+          <w:sz w:val="24"/>
+          <w:szCs w:val="24"/>
+          <w:rtl w:val="0"/>
+        </w:rPr>
+        <w:t xml:space="preserve">de mi </w:t>
+      </w:r>
+      <w:r>
+        <w:rPr>
+          <w:rFonts w:ascii="Calibri" w:cs="Calibri" w:eastAsia="Calibri" w:hAnsi="Calibri"/>
+          <w:i w:val="1"/>
+          <w:sz w:val="24"/>
+          <w:szCs w:val="24"/>
+          <w:rtl w:val="0"/>
+        </w:rPr>
+        <w:t xml:space="preserve">setup</w:t>
+      </w:r>
+      <w:r>
+        <w:rPr>
+          <w:rFonts w:ascii="Calibri" w:cs="Calibri" w:eastAsia="Calibri" w:hAnsi="Calibri"/>
+          <w:sz w:val="24"/>
+          <w:szCs w:val="24"/>
+          <w:rtl w:val="0"/>
+        </w:rPr>
+        <w:t xml:space="preserve"> de </w:t>
       </w:r>
       <w:r>
         <w:rPr>
@@ -7822,35 +8438,54 @@
           <w:szCs w:val="24"/>
           <w:rtl w:val="0"/>
         </w:rPr>
-        <w:t xml:space="preserve">200€ + 220€ = 420€</w:t>
-      </w:r>
-      <w:r>
-        <w:rPr>
-          <w:rFonts w:ascii="Calibri" w:cs="Calibri" w:eastAsia="Calibri" w:hAnsi="Calibri"/>
-          <w:sz w:val="24"/>
-          <w:szCs w:val="24"/>
-          <w:rtl w:val="0"/>
-        </w:rPr>
-        <w:t xml:space="preserve">, debido a que solo se aplica el coste de </w:t>
-      </w:r>
-      <w:r>
-        <w:rPr>
-          <w:rFonts w:ascii="Calibri" w:cs="Calibri" w:eastAsia="Calibri" w:hAnsi="Calibri"/>
-          <w:b w:val="1"/>
-          <w:sz w:val="24"/>
-          <w:szCs w:val="24"/>
-          <w:rtl w:val="0"/>
-        </w:rPr>
-        <w:t xml:space="preserve">desarrollador</w:t>
-      </w:r>
-      <w:r>
-        <w:rPr>
-          <w:rFonts w:ascii="Calibri" w:cs="Calibri" w:eastAsia="Calibri" w:hAnsi="Calibri"/>
-          <w:sz w:val="24"/>
-          <w:szCs w:val="24"/>
-          <w:rtl w:val="0"/>
-        </w:rPr>
-        <w:t xml:space="preserve"> base al no haber tareas relacionadas con el rol de manager. Cabe destacar que el tiempo empleado en clase, estudiando los conocimientos previos, se han incluido en el reporte de planificación grupal, dejando en el individual el tiempo íntegro necesario para realizar tareas individuales.</w:t>
+        <w:t xml:space="preserve">2000€, </w:t>
+      </w:r>
+      <w:r>
+        <w:rPr>
+          <w:rFonts w:ascii="Calibri" w:cs="Calibri" w:eastAsia="Calibri" w:hAnsi="Calibri"/>
+          <w:sz w:val="24"/>
+          <w:szCs w:val="24"/>
+          <w:rtl w:val="0"/>
+        </w:rPr>
+        <w:t xml:space="preserve">el cual será empleado durante los </w:t>
+      </w:r>
+      <w:r>
+        <w:rPr>
+          <w:rFonts w:ascii="Calibri" w:cs="Calibri" w:eastAsia="Calibri" w:hAnsi="Calibri"/>
+          <w:sz w:val="24"/>
+          <w:szCs w:val="24"/>
+          <w:u w:val="single"/>
+          <w:rtl w:val="0"/>
+        </w:rPr>
+        <w:t xml:space="preserve">cuatro meses</w:t>
+      </w:r>
+      <w:r>
+        <w:rPr>
+          <w:rFonts w:ascii="Calibri" w:cs="Calibri" w:eastAsia="Calibri" w:hAnsi="Calibri"/>
+          <w:sz w:val="24"/>
+          <w:szCs w:val="24"/>
+          <w:rtl w:val="0"/>
+        </w:rPr>
+        <w:t xml:space="preserve"> que dura el proyecto, podemos obtener el coeficiente de amortización lineal asociado al coste total del </w:t>
+      </w:r>
+      <w:r>
+        <w:rPr>
+          <w:rFonts w:ascii="Calibri" w:cs="Calibri" w:eastAsia="Calibri" w:hAnsi="Calibri"/>
+          <w:i w:val="1"/>
+          <w:sz w:val="24"/>
+          <w:szCs w:val="24"/>
+          <w:rtl w:val="0"/>
+        </w:rPr>
+        <w:t xml:space="preserve">setup</w:t>
+      </w:r>
+      <w:r>
+        <w:rPr>
+          <w:rFonts w:ascii="Calibri" w:cs="Calibri" w:eastAsia="Calibri" w:hAnsi="Calibri"/>
+          <w:sz w:val="24"/>
+          <w:szCs w:val="24"/>
+          <w:rtl w:val="0"/>
+        </w:rPr>
+        <w:t xml:space="preserve"> siguiendo la siguiente fórmula: </w:t>
       </w:r>
     </w:p>
     <w:p>
@@ -7866,11 +8501,22 @@
       <w:r>
         <w:rPr>
           <w:rFonts w:ascii="Calibri" w:cs="Calibri" w:eastAsia="Calibri" w:hAnsi="Calibri"/>
-          <w:sz w:val="24"/>
-          <w:szCs w:val="24"/>
-          <w:rtl w:val="0"/>
-        </w:rPr>
-        <w:t xml:space="preserve">Además el reporte del tiempo se ha llevado a cabo usando Clockify, para llevar un registro concreto de tiempo</w:t>
+          <w:b w:val="1"/>
+          <w:i w:val="1"/>
+          <w:sz w:val="24"/>
+          <w:szCs w:val="24"/>
+          <w:rtl w:val="0"/>
+        </w:rPr>
+        <w:t xml:space="preserve">Amortización anual = Valor de adquisición * coeficiente(%)</w:t>
+      </w:r>
+      <w:r>
+        <w:rPr>
+          <w:rFonts w:ascii="Calibri" w:cs="Calibri" w:eastAsia="Calibri" w:hAnsi="Calibri"/>
+          <w:sz w:val="24"/>
+          <w:szCs w:val="24"/>
+          <w:rtl w:val="0"/>
+        </w:rPr>
+        <w:t xml:space="preserve"> </w:t>
       </w:r>
     </w:p>
     <w:p>
@@ -7879,6 +8525,231 @@
         <w:jc w:val="both"/>
         <w:rPr>
           <w:rFonts w:ascii="Calibri" w:cs="Calibri" w:eastAsia="Calibri" w:hAnsi="Calibri"/>
+          <w:b w:val="1"/>
+          <w:sz w:val="24"/>
+          <w:szCs w:val="24"/>
+        </w:rPr>
+      </w:pPr>
+      <w:r>
+        <w:rPr>
+          <w:rFonts w:ascii="Calibri" w:cs="Calibri" w:eastAsia="Calibri" w:hAnsi="Calibri"/>
+          <w:b w:val="1"/>
+          <w:sz w:val="24"/>
+          <w:szCs w:val="24"/>
+          <w:rtl w:val="0"/>
+        </w:rPr>
+        <w:t xml:space="preserve">4 meses</w:t>
+      </w:r>
+      <w:r>
+        <w:rPr>
+          <w:rFonts w:ascii="Calibri" w:cs="Calibri" w:eastAsia="Calibri" w:hAnsi="Calibri"/>
+          <w:sz w:val="24"/>
+          <w:szCs w:val="24"/>
+          <w:rtl w:val="0"/>
+        </w:rPr>
+        <w:t xml:space="preserve"> representan el </w:t>
+      </w:r>
+      <w:r>
+        <w:rPr>
+          <w:rFonts w:ascii="Calibri" w:cs="Calibri" w:eastAsia="Calibri" w:hAnsi="Calibri"/>
+          <w:b w:val="1"/>
+          <w:sz w:val="24"/>
+          <w:szCs w:val="24"/>
+          <w:rtl w:val="0"/>
+        </w:rPr>
+        <w:t xml:space="preserve">11%</w:t>
+      </w:r>
+      <w:r>
+        <w:rPr>
+          <w:rFonts w:ascii="Calibri" w:cs="Calibri" w:eastAsia="Calibri" w:hAnsi="Calibri"/>
+          <w:sz w:val="24"/>
+          <w:szCs w:val="24"/>
+          <w:rtl w:val="0"/>
+        </w:rPr>
+        <w:t xml:space="preserve"> aproximadamente sobre la vida útil del equipo informático</w:t>
+      </w:r>
+      <w:r>
+        <w:rPr>
+          <w:rFonts w:ascii="Calibri" w:cs="Calibri" w:eastAsia="Calibri" w:hAnsi="Calibri"/>
+          <w:b w:val="1"/>
+          <w:sz w:val="24"/>
+          <w:szCs w:val="24"/>
+          <w:rtl w:val="0"/>
+        </w:rPr>
+        <w:t xml:space="preserve"> (36 meses).</w:t>
+      </w:r>
+    </w:p>
+    <w:p>
+      <w:pPr>
+        <w:spacing w:after="160" w:line="259" w:lineRule="auto"/>
+        <w:jc w:val="both"/>
+        <w:rPr>
+          <w:rFonts w:ascii="Calibri" w:cs="Calibri" w:eastAsia="Calibri" w:hAnsi="Calibri"/>
+          <w:sz w:val="24"/>
+          <w:szCs w:val="24"/>
+        </w:rPr>
+      </w:pPr>
+      <w:r>
+        <w:rPr>
+          <w:rFonts w:ascii="Calibri" w:cs="Calibri" w:eastAsia="Calibri" w:hAnsi="Calibri"/>
+          <w:sz w:val="24"/>
+          <w:szCs w:val="24"/>
+          <w:rtl w:val="0"/>
+        </w:rPr>
+        <w:t xml:space="preserve">Aplicando el coeficiente de amortización sobre coste individual en bruto obtenido justo antes tenemos el presupuesto individual final:</w:t>
+      </w:r>
+    </w:p>
+    <w:p>
+      <w:pPr>
+        <w:spacing w:after="160" w:line="259" w:lineRule="auto"/>
+        <w:jc w:val="both"/>
+        <w:rPr>
+          <w:rFonts w:ascii="Calibri" w:cs="Calibri" w:eastAsia="Calibri" w:hAnsi="Calibri"/>
+          <w:b w:val="1"/>
+          <w:sz w:val="24"/>
+          <w:szCs w:val="24"/>
+        </w:rPr>
+      </w:pPr>
+      <w:r>
+        <w:rPr>
+          <w:rFonts w:ascii="Calibri" w:cs="Calibri" w:eastAsia="Calibri" w:hAnsi="Calibri"/>
+          <w:b w:val="1"/>
+          <w:sz w:val="24"/>
+          <w:szCs w:val="24"/>
+          <w:rtl w:val="0"/>
+        </w:rPr>
+        <w:t xml:space="preserve">11%</w:t>
+      </w:r>
+      <w:r>
+        <w:rPr>
+          <w:rFonts w:ascii="Calibri" w:cs="Calibri" w:eastAsia="Calibri" w:hAnsi="Calibri"/>
+          <w:sz w:val="24"/>
+          <w:szCs w:val="24"/>
+          <w:rtl w:val="0"/>
+        </w:rPr>
+        <w:t xml:space="preserve"> de </w:t>
+      </w:r>
+      <w:r>
+        <w:rPr>
+          <w:rFonts w:ascii="Calibri" w:cs="Calibri" w:eastAsia="Calibri" w:hAnsi="Calibri"/>
+          <w:b w:val="1"/>
+          <w:sz w:val="24"/>
+          <w:szCs w:val="24"/>
+          <w:rtl w:val="0"/>
+        </w:rPr>
+        <w:t xml:space="preserve">525,49€</w:t>
+      </w:r>
+      <w:r>
+        <w:rPr>
+          <w:rFonts w:ascii="Calibri" w:cs="Calibri" w:eastAsia="Calibri" w:hAnsi="Calibri"/>
+          <w:sz w:val="24"/>
+          <w:szCs w:val="24"/>
+          <w:rtl w:val="0"/>
+        </w:rPr>
+        <w:t xml:space="preserve"> son </w:t>
+      </w:r>
+      <w:r>
+        <w:rPr>
+          <w:rFonts w:ascii="Calibri" w:cs="Calibri" w:eastAsia="Calibri" w:hAnsi="Calibri"/>
+          <w:b w:val="1"/>
+          <w:sz w:val="24"/>
+          <w:szCs w:val="24"/>
+          <w:rtl w:val="0"/>
+        </w:rPr>
+        <w:t xml:space="preserve">57,80€</w:t>
+      </w:r>
+      <w:r>
+        <w:rPr>
+          <w:rFonts w:ascii="Calibri" w:cs="Calibri" w:eastAsia="Calibri" w:hAnsi="Calibri"/>
+          <w:sz w:val="24"/>
+          <w:szCs w:val="24"/>
+          <w:rtl w:val="0"/>
+        </w:rPr>
+        <w:t xml:space="preserve"> por lo que el </w:t>
+      </w:r>
+      <w:r>
+        <w:rPr>
+          <w:rFonts w:ascii="Calibri" w:cs="Calibri" w:eastAsia="Calibri" w:hAnsi="Calibri"/>
+          <w:b w:val="1"/>
+          <w:sz w:val="24"/>
+          <w:szCs w:val="24"/>
+          <w:rtl w:val="0"/>
+        </w:rPr>
+        <w:t xml:space="preserve">presupuesto final</w:t>
+      </w:r>
+      <w:r>
+        <w:rPr>
+          <w:rFonts w:ascii="Calibri" w:cs="Calibri" w:eastAsia="Calibri" w:hAnsi="Calibri"/>
+          <w:sz w:val="24"/>
+          <w:szCs w:val="24"/>
+          <w:rtl w:val="0"/>
+        </w:rPr>
+        <w:t xml:space="preserve"> es de </w:t>
+      </w:r>
+      <w:r>
+        <w:rPr>
+          <w:rFonts w:ascii="Calibri" w:cs="Calibri" w:eastAsia="Calibri" w:hAnsi="Calibri"/>
+          <w:b w:val="1"/>
+          <w:sz w:val="24"/>
+          <w:szCs w:val="24"/>
+          <w:rtl w:val="0"/>
+        </w:rPr>
+        <w:t xml:space="preserve">583,29€</w:t>
+      </w:r>
+    </w:p>
+    <w:p>
+      <w:pPr>
+        <w:spacing w:after="160" w:line="259" w:lineRule="auto"/>
+        <w:jc w:val="both"/>
+        <w:rPr>
+          <w:rFonts w:ascii="Calibri" w:cs="Calibri" w:eastAsia="Calibri" w:hAnsi="Calibri"/>
+          <w:sz w:val="24"/>
+          <w:szCs w:val="24"/>
+        </w:rPr>
+      </w:pPr>
+      <w:r>
+        <w:rPr>
+          <w:rFonts w:ascii="Calibri" w:cs="Calibri" w:eastAsia="Calibri" w:hAnsi="Calibri"/>
+          <w:sz w:val="24"/>
+          <w:szCs w:val="24"/>
+          <w:rtl w:val="0"/>
+        </w:rPr>
+        <w:t xml:space="preserve">Cabe destacar que el tiempo empleado en estudiar los conocimientos previos se han incluido en el reporte de planificación grupal correspondiente, dejando en el reporte individual el tiempo íntegro necesario para realizar mis tareas específicas de manera individual. </w:t>
+      </w:r>
+    </w:p>
+    <w:p>
+      <w:pPr>
+        <w:spacing w:after="160" w:line="259" w:lineRule="auto"/>
+        <w:jc w:val="both"/>
+        <w:rPr>
+          <w:rFonts w:ascii="Calibri" w:cs="Calibri" w:eastAsia="Calibri" w:hAnsi="Calibri"/>
+          <w:b w:val="1"/>
+          <w:sz w:val="24"/>
+          <w:szCs w:val="24"/>
+        </w:rPr>
+      </w:pPr>
+      <w:r>
+        <w:rPr>
+          <w:rFonts w:ascii="Calibri" w:cs="Calibri" w:eastAsia="Calibri" w:hAnsi="Calibri"/>
+          <w:sz w:val="24"/>
+          <w:szCs w:val="24"/>
+          <w:rtl w:val="0"/>
+        </w:rPr>
+        <w:t xml:space="preserve">El registro del tiempo empleado en todas las anteriores tareas se ha llevado a cabo usando Clockify. No se añaden costes personales debido a que no ha sido necesario aplicar gastos a nada más, al trabajar en la propia Universidad.</w:t>
+      </w:r>
+      <w:r>
+        <w:rPr>
+          <w:rtl w:val="0"/>
+        </w:rPr>
+      </w:r>
+    </w:p>
+    <w:p>
+      <w:pPr>
+        <w:spacing w:after="160" w:line="259" w:lineRule="auto"/>
+        <w:jc w:val="both"/>
+        <w:rPr>
+          <w:rFonts w:ascii="Calibri" w:cs="Calibri" w:eastAsia="Calibri" w:hAnsi="Calibri"/>
+          <w:b w:val="1"/>
           <w:sz w:val="24"/>
           <w:szCs w:val="24"/>
         </w:rPr>
@@ -7887,12 +8758,8 @@
       <w:bookmarkEnd w:id="4"/>
       <w:r>
         <w:rPr>
-          <w:rFonts w:ascii="Calibri" w:cs="Calibri" w:eastAsia="Calibri" w:hAnsi="Calibri"/>
-          <w:sz w:val="24"/>
-          <w:szCs w:val="24"/>
-          <w:rtl w:val="0"/>
-        </w:rPr>
-        <w:t xml:space="preserve">No se añaden costes personales debido a que no ha sido necesario aplicar gastos a nada más, al trabajar en la propia Universidad.</w:t>
+          <w:rtl w:val="0"/>
+        </w:rPr>
       </w:r>
     </w:p>
     <w:p>
@@ -8021,7 +8888,234 @@
 </file>
 
 <file path=word/numbering.xml><?xml version="1.0" encoding="utf-8"?>
-<w:numbering xmlns:mc="http://schemas.openxmlformats.org/markup-compatibility/2006" xmlns:o="urn:schemas-microsoft-com:office:office" xmlns:r="http://schemas.openxmlformats.org/officeDocument/2006/relationships" xmlns:m="http://schemas.openxmlformats.org/officeDocument/2006/math" xmlns:v="urn:schemas-microsoft-com:vml" xmlns:wp="http://schemas.openxmlformats.org/drawingml/2006/wordprocessingDrawing" xmlns:w10="urn:schemas-microsoft-com:office:word" xmlns:w="http://schemas.openxmlformats.org/wordprocessingml/2006/main" xmlns:wne="http://schemas.microsoft.com/office/word/2006/wordml" xmlns:sl="http://schemas.openxmlformats.org/schemaLibrary/2006/main" xmlns:a="http://schemas.openxmlformats.org/drawingml/2006/main" xmlns:pic="http://schemas.openxmlformats.org/drawingml/2006/picture" xmlns:c="http://schemas.openxmlformats.org/drawingml/2006/chart" xmlns:lc="http://schemas.openxmlformats.org/drawingml/2006/lockedCanvas" xmlns:dgm="http://schemas.openxmlformats.org/drawingml/2006/diagram" xmlns:wps="http://schemas.microsoft.com/office/word/2010/wordprocessingShape" xmlns:wpg="http://schemas.microsoft.com/office/word/2010/wordprocessingGroup" xmlns:w14="http://schemas.microsoft.com/office/word/2010/wordml" xmlns:w15="http://schemas.microsoft.com/office/word/2012/wordml"/>
+<w:numbering xmlns:mc="http://schemas.openxmlformats.org/markup-compatibility/2006" xmlns:o="urn:schemas-microsoft-com:office:office" xmlns:r="http://schemas.openxmlformats.org/officeDocument/2006/relationships" xmlns:m="http://schemas.openxmlformats.org/officeDocument/2006/math" xmlns:v="urn:schemas-microsoft-com:vml" xmlns:wp="http://schemas.openxmlformats.org/drawingml/2006/wordprocessingDrawing" xmlns:w10="urn:schemas-microsoft-com:office:word" xmlns:w="http://schemas.openxmlformats.org/wordprocessingml/2006/main" xmlns:wne="http://schemas.microsoft.com/office/word/2006/wordml" xmlns:sl="http://schemas.openxmlformats.org/schemaLibrary/2006/main" xmlns:a="http://schemas.openxmlformats.org/drawingml/2006/main" xmlns:pic="http://schemas.openxmlformats.org/drawingml/2006/picture" xmlns:c="http://schemas.openxmlformats.org/drawingml/2006/chart" xmlns:lc="http://schemas.openxmlformats.org/drawingml/2006/lockedCanvas" xmlns:dgm="http://schemas.openxmlformats.org/drawingml/2006/diagram" xmlns:wps="http://schemas.microsoft.com/office/word/2010/wordprocessingShape" xmlns:wpg="http://schemas.microsoft.com/office/word/2010/wordprocessingGroup" xmlns:w14="http://schemas.microsoft.com/office/word/2010/wordml" xmlns:w15="http://schemas.microsoft.com/office/word/2012/wordml">
+  <w:abstractNum w:abstractNumId="1">
+    <w:lvl w:ilvl="0">
+      <w:start w:val="1"/>
+      <w:numFmt w:val="bullet"/>
+      <w:lvlText w:val="●"/>
+      <w:lvlJc w:val="left"/>
+      <w:pPr>
+        <w:ind w:left="720" w:hanging="360"/>
+      </w:pPr>
+      <w:rPr>
+        <w:u w:val="none"/>
+      </w:rPr>
+    </w:lvl>
+    <w:lvl w:ilvl="1">
+      <w:start w:val="1"/>
+      <w:numFmt w:val="bullet"/>
+      <w:lvlText w:val="○"/>
+      <w:lvlJc w:val="left"/>
+      <w:pPr>
+        <w:ind w:left="1440" w:hanging="360"/>
+      </w:pPr>
+      <w:rPr>
+        <w:u w:val="none"/>
+      </w:rPr>
+    </w:lvl>
+    <w:lvl w:ilvl="2">
+      <w:start w:val="1"/>
+      <w:numFmt w:val="bullet"/>
+      <w:lvlText w:val="■"/>
+      <w:lvlJc w:val="left"/>
+      <w:pPr>
+        <w:ind w:left="2160" w:hanging="360"/>
+      </w:pPr>
+      <w:rPr>
+        <w:u w:val="none"/>
+      </w:rPr>
+    </w:lvl>
+    <w:lvl w:ilvl="3">
+      <w:start w:val="1"/>
+      <w:numFmt w:val="bullet"/>
+      <w:lvlText w:val="●"/>
+      <w:lvlJc w:val="left"/>
+      <w:pPr>
+        <w:ind w:left="2880" w:hanging="360"/>
+      </w:pPr>
+      <w:rPr>
+        <w:u w:val="none"/>
+      </w:rPr>
+    </w:lvl>
+    <w:lvl w:ilvl="4">
+      <w:start w:val="1"/>
+      <w:numFmt w:val="bullet"/>
+      <w:lvlText w:val="○"/>
+      <w:lvlJc w:val="left"/>
+      <w:pPr>
+        <w:ind w:left="3600" w:hanging="360"/>
+      </w:pPr>
+      <w:rPr>
+        <w:u w:val="none"/>
+      </w:rPr>
+    </w:lvl>
+    <w:lvl w:ilvl="5">
+      <w:start w:val="1"/>
+      <w:numFmt w:val="bullet"/>
+      <w:lvlText w:val="■"/>
+      <w:lvlJc w:val="left"/>
+      <w:pPr>
+        <w:ind w:left="4320" w:hanging="360"/>
+      </w:pPr>
+      <w:rPr>
+        <w:u w:val="none"/>
+      </w:rPr>
+    </w:lvl>
+    <w:lvl w:ilvl="6">
+      <w:start w:val="1"/>
+      <w:numFmt w:val="bullet"/>
+      <w:lvlText w:val="●"/>
+      <w:lvlJc w:val="left"/>
+      <w:pPr>
+        <w:ind w:left="5040" w:hanging="360"/>
+      </w:pPr>
+      <w:rPr>
+        <w:u w:val="none"/>
+      </w:rPr>
+    </w:lvl>
+    <w:lvl w:ilvl="7">
+      <w:start w:val="1"/>
+      <w:numFmt w:val="bullet"/>
+      <w:lvlText w:val="○"/>
+      <w:lvlJc w:val="left"/>
+      <w:pPr>
+        <w:ind w:left="5760" w:hanging="360"/>
+      </w:pPr>
+      <w:rPr>
+        <w:u w:val="none"/>
+      </w:rPr>
+    </w:lvl>
+    <w:lvl w:ilvl="8">
+      <w:start w:val="1"/>
+      <w:numFmt w:val="bullet"/>
+      <w:lvlText w:val="■"/>
+      <w:lvlJc w:val="left"/>
+      <w:pPr>
+        <w:ind w:left="6480" w:hanging="360"/>
+      </w:pPr>
+      <w:rPr>
+        <w:u w:val="none"/>
+      </w:rPr>
+    </w:lvl>
+  </w:abstractNum>
+  <w:abstractNum w:abstractNumId="2">
+    <w:lvl w:ilvl="0">
+      <w:start w:val="1"/>
+      <w:numFmt w:val="bullet"/>
+      <w:lvlText w:val="●"/>
+      <w:lvlJc w:val="left"/>
+      <w:pPr>
+        <w:ind w:left="720" w:hanging="360"/>
+      </w:pPr>
+      <w:rPr>
+        <w:u w:val="none"/>
+      </w:rPr>
+    </w:lvl>
+    <w:lvl w:ilvl="1">
+      <w:start w:val="1"/>
+      <w:numFmt w:val="bullet"/>
+      <w:lvlText w:val="○"/>
+      <w:lvlJc w:val="left"/>
+      <w:pPr>
+        <w:ind w:left="1440" w:hanging="360"/>
+      </w:pPr>
+      <w:rPr>
+        <w:u w:val="none"/>
+      </w:rPr>
+    </w:lvl>
+    <w:lvl w:ilvl="2">
+      <w:start w:val="1"/>
+      <w:numFmt w:val="bullet"/>
+      <w:lvlText w:val="■"/>
+      <w:lvlJc w:val="left"/>
+      <w:pPr>
+        <w:ind w:left="2160" w:hanging="360"/>
+      </w:pPr>
+      <w:rPr>
+        <w:u w:val="none"/>
+      </w:rPr>
+    </w:lvl>
+    <w:lvl w:ilvl="3">
+      <w:start w:val="1"/>
+      <w:numFmt w:val="bullet"/>
+      <w:lvlText w:val="●"/>
+      <w:lvlJc w:val="left"/>
+      <w:pPr>
+        <w:ind w:left="2880" w:hanging="360"/>
+      </w:pPr>
+      <w:rPr>
+        <w:u w:val="none"/>
+      </w:rPr>
+    </w:lvl>
+    <w:lvl w:ilvl="4">
+      <w:start w:val="1"/>
+      <w:numFmt w:val="bullet"/>
+      <w:lvlText w:val="○"/>
+      <w:lvlJc w:val="left"/>
+      <w:pPr>
+        <w:ind w:left="3600" w:hanging="360"/>
+      </w:pPr>
+      <w:rPr>
+        <w:u w:val="none"/>
+      </w:rPr>
+    </w:lvl>
+    <w:lvl w:ilvl="5">
+      <w:start w:val="1"/>
+      <w:numFmt w:val="bullet"/>
+      <w:lvlText w:val="■"/>
+      <w:lvlJc w:val="left"/>
+      <w:pPr>
+        <w:ind w:left="4320" w:hanging="360"/>
+      </w:pPr>
+      <w:rPr>
+        <w:u w:val="none"/>
+      </w:rPr>
+    </w:lvl>
+    <w:lvl w:ilvl="6">
+      <w:start w:val="1"/>
+      <w:numFmt w:val="bullet"/>
+      <w:lvlText w:val="●"/>
+      <w:lvlJc w:val="left"/>
+      <w:pPr>
+        <w:ind w:left="5040" w:hanging="360"/>
+      </w:pPr>
+      <w:rPr>
+        <w:u w:val="none"/>
+      </w:rPr>
+    </w:lvl>
+    <w:lvl w:ilvl="7">
+      <w:start w:val="1"/>
+      <w:numFmt w:val="bullet"/>
+      <w:lvlText w:val="○"/>
+      <w:lvlJc w:val="left"/>
+      <w:pPr>
+        <w:ind w:left="5760" w:hanging="360"/>
+      </w:pPr>
+      <w:rPr>
+        <w:u w:val="none"/>
+      </w:rPr>
+    </w:lvl>
+    <w:lvl w:ilvl="8">
+      <w:start w:val="1"/>
+      <w:numFmt w:val="bullet"/>
+      <w:lvlText w:val="■"/>
+      <w:lvlJc w:val="left"/>
+      <w:pPr>
+        <w:ind w:left="6480" w:hanging="360"/>
+      </w:pPr>
+      <w:rPr>
+        <w:u w:val="none"/>
+      </w:rPr>
+    </w:lvl>
+  </w:abstractNum>
+  <w:num w:numId="1">
+    <w:abstractNumId w:val="1"/>
+  </w:num>
+  <w:num w:numId="2">
+    <w:abstractNumId w:val="2"/>
+  </w:num>
+</w:numbering>
 </file>
 
 <file path=word/styles.xml><?xml version="1.0" encoding="utf-8"?>

</xml_diff>

<commit_message>
documentos y arreglado tests peeps
</commit_message>
<xml_diff>
--- a/reports/Individual/D04/Student #1/Planning Report - D04 - josrojrom1.docx
+++ b/reports/Individual/D04/Student #1/Planning Report - D04 - josrojrom1.docx
@@ -1511,6 +1511,139 @@
           </w:p>
         </w:tc>
       </w:tr>
+      <w:tr>
+        <w:trPr>
+          <w:cantSplit w:val="0"/>
+          <w:tblHeader w:val="0"/>
+        </w:trPr>
+        <w:tc>
+          <w:tcPr>
+            <w:shd w:fill="auto" w:val="clear"/>
+            <w:tcMar>
+              <w:top w:w="100.0" w:type="dxa"/>
+              <w:left w:w="100.0" w:type="dxa"/>
+              <w:bottom w:w="100.0" w:type="dxa"/>
+              <w:right w:w="100.0" w:type="dxa"/>
+            </w:tcMar>
+            <w:vAlign w:val="top"/>
+          </w:tcPr>
+          <w:p>
+            <w:pPr>
+              <w:keepNext w:val="0"/>
+              <w:keepLines w:val="0"/>
+              <w:pageBreakBefore w:val="0"/>
+              <w:widowControl w:val="0"/>
+              <w:pBdr>
+                <w:top w:space="0" w:sz="0" w:val="nil"/>
+                <w:left w:space="0" w:sz="0" w:val="nil"/>
+                <w:bottom w:space="0" w:sz="0" w:val="nil"/>
+                <w:right w:space="0" w:sz="0" w:val="nil"/>
+                <w:between w:space="0" w:sz="0" w:val="nil"/>
+              </w:pBdr>
+              <w:shd w:fill="auto" w:val="clear"/>
+              <w:spacing w:after="0" w:before="0" w:line="240" w:lineRule="auto"/>
+              <w:ind w:left="0" w:right="0" w:firstLine="0"/>
+              <w:jc w:val="left"/>
+              <w:rPr/>
+            </w:pPr>
+            <w:r>
+              <w:rPr>
+                <w:rtl w:val="0"/>
+              </w:rPr>
+              <w:t xml:space="preserve">V5</w:t>
+            </w:r>
+          </w:p>
+        </w:tc>
+        <w:tc>
+          <w:tcPr>
+            <w:shd w:fill="auto" w:val="clear"/>
+            <w:tcMar>
+              <w:top w:w="100.0" w:type="dxa"/>
+              <w:left w:w="100.0" w:type="dxa"/>
+              <w:bottom w:w="100.0" w:type="dxa"/>
+              <w:right w:w="100.0" w:type="dxa"/>
+            </w:tcMar>
+            <w:vAlign w:val="top"/>
+          </w:tcPr>
+          <w:p>
+            <w:pPr>
+              <w:keepNext w:val="0"/>
+              <w:keepLines w:val="0"/>
+              <w:pageBreakBefore w:val="0"/>
+              <w:widowControl w:val="0"/>
+              <w:pBdr>
+                <w:top w:space="0" w:sz="0" w:val="nil"/>
+                <w:left w:space="0" w:sz="0" w:val="nil"/>
+                <w:bottom w:space="0" w:sz="0" w:val="nil"/>
+                <w:right w:space="0" w:sz="0" w:val="nil"/>
+                <w:between w:space="0" w:sz="0" w:val="nil"/>
+              </w:pBdr>
+              <w:shd w:fill="auto" w:val="clear"/>
+              <w:spacing w:after="0" w:before="0" w:line="240" w:lineRule="auto"/>
+              <w:ind w:left="0" w:right="0" w:firstLine="0"/>
+              <w:jc w:val="left"/>
+              <w:rPr/>
+            </w:pPr>
+            <w:r>
+              <w:rPr>
+                <w:rtl w:val="0"/>
+              </w:rPr>
+              <w:t xml:space="preserve">03/07/2023</w:t>
+            </w:r>
+          </w:p>
+        </w:tc>
+        <w:tc>
+          <w:tcPr>
+            <w:shd w:fill="auto" w:val="clear"/>
+            <w:tcMar>
+              <w:top w:w="100.0" w:type="dxa"/>
+              <w:left w:w="100.0" w:type="dxa"/>
+              <w:bottom w:w="100.0" w:type="dxa"/>
+              <w:right w:w="100.0" w:type="dxa"/>
+            </w:tcMar>
+            <w:vAlign w:val="top"/>
+          </w:tcPr>
+          <w:p>
+            <w:pPr>
+              <w:keepNext w:val="0"/>
+              <w:keepLines w:val="0"/>
+              <w:pageBreakBefore w:val="0"/>
+              <w:widowControl w:val="0"/>
+              <w:pBdr>
+                <w:top w:space="0" w:sz="0" w:val="nil"/>
+                <w:left w:space="0" w:sz="0" w:val="nil"/>
+                <w:bottom w:space="0" w:sz="0" w:val="nil"/>
+                <w:right w:space="0" w:sz="0" w:val="nil"/>
+                <w:between w:space="0" w:sz="0" w:val="nil"/>
+              </w:pBdr>
+              <w:shd w:fill="auto" w:val="clear"/>
+              <w:spacing w:after="0" w:before="0" w:line="240" w:lineRule="auto"/>
+              <w:ind w:left="0" w:right="0" w:firstLine="0"/>
+              <w:jc w:val="left"/>
+              <w:rPr/>
+            </w:pPr>
+            <w:r>
+              <w:rPr>
+                <w:rtl w:val="0"/>
+              </w:rPr>
+              <w:t xml:space="preserve">Corrección de este documento tras </w:t>
+            </w:r>
+            <w:r>
+              <w:rPr>
+                <w:i w:val="1"/>
+                <w:rtl w:val="0"/>
+              </w:rPr>
+              <w:t xml:space="preserve">First Call</w:t>
+            </w:r>
+            <w:r>
+              <w:rPr>
+                <w:rtl w:val="0"/>
+              </w:rPr>
+              <w:t xml:space="preserve"> para Julio</w:t>
+            </w:r>
+          </w:p>
+        </w:tc>
+      </w:tr>
     </w:tbl>
     <w:p>
       <w:pPr>
@@ -2434,7 +2567,7 @@
                 <w:b w:val="1"/>
                 <w:rtl w:val="0"/>
               </w:rPr>
-              <w:t xml:space="preserve">Desarrollador, </w:t>
+              <w:t xml:space="preserve">Tester, </w:t>
             </w:r>
           </w:p>
           <w:p>
@@ -3019,7 +3152,7 @@
                 <w:b w:val="1"/>
                 <w:rtl w:val="0"/>
               </w:rPr>
-              <w:t xml:space="preserve">Desarrollador, </w:t>
+              <w:t xml:space="preserve">Manager, </w:t>
             </w:r>
           </w:p>
           <w:p>
@@ -3569,7 +3702,7 @@
                 <w:b w:val="1"/>
                 <w:rtl w:val="0"/>
               </w:rPr>
-              <w:t xml:space="preserve">Desarrollador, </w:t>
+              <w:t xml:space="preserve">Manager, </w:t>
             </w:r>
           </w:p>
           <w:p>
@@ -4120,7 +4253,7 @@
                 <w:b w:val="1"/>
                 <w:rtl w:val="0"/>
               </w:rPr>
-              <w:t xml:space="preserve">Desarrollador, </w:t>
+              <w:t xml:space="preserve">Tester, </w:t>
             </w:r>
           </w:p>
           <w:p>
@@ -7646,7 +7779,7 @@
           <w:szCs w:val="24"/>
           <w:rtl w:val="0"/>
         </w:rPr>
-        <w:t xml:space="preserve">Tiempo total 11 h 2 min</w:t>
+        <w:t xml:space="preserve">COSTE Y TIEMPO DE LA ENTREGA:</w:t>
       </w:r>
     </w:p>
     <w:p>
@@ -7655,20 +7788,102 @@
         <w:jc w:val="both"/>
         <w:rPr>
           <w:rFonts w:ascii="Calibri" w:cs="Calibri" w:eastAsia="Calibri" w:hAnsi="Calibri"/>
-          <w:b w:val="1"/>
-          <w:sz w:val="24"/>
-          <w:szCs w:val="24"/>
-        </w:rPr>
-      </w:pPr>
-      <w:r>
-        <w:rPr>
-          <w:rFonts w:ascii="Calibri" w:cs="Calibri" w:eastAsia="Calibri" w:hAnsi="Calibri"/>
-          <w:b w:val="1"/>
-          <w:sz w:val="24"/>
-          <w:szCs w:val="24"/>
-          <w:rtl w:val="0"/>
-        </w:rPr>
-        <w:t xml:space="preserve">COSTE Y TIEMPO DE LA ENTREGA:</w:t>
+          <w:sz w:val="24"/>
+          <w:szCs w:val="24"/>
+        </w:rPr>
+      </w:pPr>
+      <w:r>
+        <w:rPr>
+          <w:rFonts w:ascii="Calibri" w:cs="Calibri" w:eastAsia="Calibri" w:hAnsi="Calibri"/>
+          <w:sz w:val="24"/>
+          <w:szCs w:val="24"/>
+          <w:rtl w:val="0"/>
+        </w:rPr>
+        <w:t xml:space="preserve">Costes estimados según el rol desempeñado:</w:t>
+      </w:r>
+    </w:p>
+    <w:p>
+      <w:pPr>
+        <w:numPr>
+          <w:ilvl w:val="0"/>
+          <w:numId w:val="1"/>
+        </w:numPr>
+        <w:spacing w:after="0" w:afterAutospacing="0" w:line="259" w:lineRule="auto"/>
+        <w:ind w:left="720" w:hanging="360"/>
+        <w:jc w:val="both"/>
+        <w:rPr>
+          <w:rFonts w:ascii="Calibri" w:cs="Calibri" w:eastAsia="Calibri" w:hAnsi="Calibri"/>
+          <w:sz w:val="24"/>
+          <w:szCs w:val="24"/>
+        </w:rPr>
+      </w:pPr>
+      <w:r>
+        <w:rPr>
+          <w:rFonts w:ascii="Calibri" w:cs="Calibri" w:eastAsia="Calibri" w:hAnsi="Calibri"/>
+          <w:sz w:val="24"/>
+          <w:szCs w:val="24"/>
+          <w:rtl w:val="0"/>
+        </w:rPr>
+        <w:t xml:space="preserve">Desarrollador/Tester base: 20€/h</w:t>
+      </w:r>
+    </w:p>
+    <w:p>
+      <w:pPr>
+        <w:numPr>
+          <w:ilvl w:val="0"/>
+          <w:numId w:val="1"/>
+        </w:numPr>
+        <w:spacing w:after="160" w:line="259" w:lineRule="auto"/>
+        <w:ind w:left="720" w:hanging="360"/>
+        <w:jc w:val="both"/>
+        <w:rPr>
+          <w:rFonts w:ascii="Calibri" w:cs="Calibri" w:eastAsia="Calibri" w:hAnsi="Calibri"/>
+          <w:sz w:val="24"/>
+          <w:szCs w:val="24"/>
+        </w:rPr>
+      </w:pPr>
+      <w:r>
+        <w:rPr>
+          <w:rFonts w:ascii="Calibri" w:cs="Calibri" w:eastAsia="Calibri" w:hAnsi="Calibri"/>
+          <w:sz w:val="24"/>
+          <w:szCs w:val="24"/>
+          <w:rtl w:val="0"/>
+        </w:rPr>
+        <w:t xml:space="preserve">Manager base: 30€/h</w:t>
+      </w:r>
+    </w:p>
+    <w:p>
+      <w:pPr>
+        <w:spacing w:after="160" w:line="259" w:lineRule="auto"/>
+        <w:ind w:left="720" w:firstLine="0"/>
+        <w:jc w:val="both"/>
+        <w:rPr>
+          <w:rFonts w:ascii="Calibri" w:cs="Calibri" w:eastAsia="Calibri" w:hAnsi="Calibri"/>
+          <w:sz w:val="24"/>
+          <w:szCs w:val="24"/>
+        </w:rPr>
+      </w:pPr>
+      <w:r>
+        <w:rPr>
+          <w:rtl w:val="0"/>
+        </w:rPr>
+      </w:r>
+    </w:p>
+    <w:p>
+      <w:pPr>
+        <w:spacing w:after="160" w:line="259" w:lineRule="auto"/>
+        <w:ind w:left="720" w:firstLine="0"/>
+        <w:jc w:val="both"/>
+        <w:rPr>
+          <w:rFonts w:ascii="Calibri" w:cs="Calibri" w:eastAsia="Calibri" w:hAnsi="Calibri"/>
+          <w:sz w:val="24"/>
+          <w:szCs w:val="24"/>
+        </w:rPr>
+      </w:pPr>
+      <w:r>
+        <w:rPr>
+          <w:rtl w:val="0"/>
+        </w:rPr>
       </w:r>
     </w:p>
     <w:p>
@@ -7677,18 +7892,25 @@
         <w:jc w:val="both"/>
         <w:rPr>
           <w:rFonts w:ascii="Calibri" w:cs="Calibri" w:eastAsia="Calibri" w:hAnsi="Calibri"/>
-          <w:sz w:val="24"/>
-          <w:szCs w:val="24"/>
-        </w:rPr>
-      </w:pPr>
-      <w:r>
-        <w:rPr>
-          <w:rFonts w:ascii="Calibri" w:cs="Calibri" w:eastAsia="Calibri" w:hAnsi="Calibri"/>
-          <w:sz w:val="24"/>
-          <w:szCs w:val="24"/>
-          <w:rtl w:val="0"/>
-        </w:rPr>
-        <w:t xml:space="preserve">-Costes estimados:</w:t>
+          <w:b w:val="1"/>
+          <w:sz w:val="30"/>
+          <w:szCs w:val="30"/>
+        </w:rPr>
+      </w:pPr>
+      <w:r>
+        <w:rPr>
+          <w:rFonts w:ascii="Calibri" w:cs="Calibri" w:eastAsia="Calibri" w:hAnsi="Calibri"/>
+          <w:b w:val="1"/>
+          <w:sz w:val="24"/>
+          <w:szCs w:val="24"/>
+          <w:rtl w:val="0"/>
+        </w:rPr>
+        <w:t xml:space="preserve">COSTES INDIRECTOS (AMORTIZACIONES):</w:t>
+      </w:r>
+      <w:r>
+        <w:rPr>
+          <w:rtl w:val="0"/>
+        </w:rPr>
       </w:r>
     </w:p>
     <w:p>
@@ -7697,6 +7919,7 @@
         <w:jc w:val="both"/>
         <w:rPr>
           <w:rFonts w:ascii="Calibri" w:cs="Calibri" w:eastAsia="Calibri" w:hAnsi="Calibri"/>
+          <w:b w:val="1"/>
           <w:sz w:val="24"/>
           <w:szCs w:val="24"/>
         </w:rPr>
@@ -7709,7 +7932,177 @@
           <w:rtl w:val="0"/>
         </w:rPr>
         <w:tab/>
-        <w:t xml:space="preserve">-Desarrollador base: 20€/h</w:t>
+        <w:t xml:space="preserve">Para este entregable, he trabajado un </w:t>
+      </w:r>
+      <w:r>
+        <w:rPr>
+          <w:rFonts w:ascii="Calibri" w:cs="Calibri" w:eastAsia="Calibri" w:hAnsi="Calibri"/>
+          <w:b w:val="1"/>
+          <w:sz w:val="24"/>
+          <w:szCs w:val="24"/>
+          <w:rtl w:val="0"/>
+        </w:rPr>
+        <w:t xml:space="preserve">total de 21 horas y 1 minuto</w:t>
+      </w:r>
+      <w:r>
+        <w:rPr>
+          <w:rFonts w:ascii="Calibri" w:cs="Calibri" w:eastAsia="Calibri" w:hAnsi="Calibri"/>
+          <w:sz w:val="24"/>
+          <w:szCs w:val="24"/>
+          <w:rtl w:val="0"/>
+        </w:rPr>
+        <w:t xml:space="preserve"> para mis tareas individuales, de los cuales </w:t>
+      </w:r>
+      <w:r>
+        <w:rPr>
+          <w:rFonts w:ascii="Calibri" w:cs="Calibri" w:eastAsia="Calibri" w:hAnsi="Calibri"/>
+          <w:b w:val="1"/>
+          <w:sz w:val="24"/>
+          <w:szCs w:val="24"/>
+          <w:rtl w:val="0"/>
+        </w:rPr>
+        <w:t xml:space="preserve">1 hora y 37 minutos</w:t>
+      </w:r>
+      <w:r>
+        <w:rPr>
+          <w:rFonts w:ascii="Calibri" w:cs="Calibri" w:eastAsia="Calibri" w:hAnsi="Calibri"/>
+          <w:sz w:val="24"/>
+          <w:szCs w:val="24"/>
+          <w:rtl w:val="0"/>
+        </w:rPr>
+        <w:t xml:space="preserve"> pertenecen a las tareas realizadas </w:t>
+      </w:r>
+      <w:r>
+        <w:rPr>
+          <w:rFonts w:ascii="Calibri" w:cs="Calibri" w:eastAsia="Calibri" w:hAnsi="Calibri"/>
+          <w:b w:val="1"/>
+          <w:sz w:val="24"/>
+          <w:szCs w:val="24"/>
+          <w:rtl w:val="0"/>
+        </w:rPr>
+        <w:t xml:space="preserve">bajo el rol de </w:t>
+      </w:r>
+      <w:r>
+        <w:rPr>
+          <w:rFonts w:ascii="Calibri" w:cs="Calibri" w:eastAsia="Calibri" w:hAnsi="Calibri"/>
+          <w:b w:val="1"/>
+          <w:i w:val="1"/>
+          <w:sz w:val="24"/>
+          <w:szCs w:val="24"/>
+          <w:rtl w:val="0"/>
+        </w:rPr>
+        <w:t xml:space="preserve">Manager, </w:t>
+      </w:r>
+      <w:r>
+        <w:rPr>
+          <w:rFonts w:ascii="Calibri" w:cs="Calibri" w:eastAsia="Calibri" w:hAnsi="Calibri"/>
+          <w:b w:val="1"/>
+          <w:sz w:val="24"/>
+          <w:szCs w:val="24"/>
+          <w:rtl w:val="0"/>
+        </w:rPr>
+        <w:t xml:space="preserve">10 horas y 32 minutos</w:t>
+      </w:r>
+      <w:r>
+        <w:rPr>
+          <w:rFonts w:ascii="Calibri" w:cs="Calibri" w:eastAsia="Calibri" w:hAnsi="Calibri"/>
+          <w:sz w:val="24"/>
+          <w:szCs w:val="24"/>
+          <w:rtl w:val="0"/>
+        </w:rPr>
+        <w:t xml:space="preserve"> para las tareas desarrolladas </w:t>
+      </w:r>
+      <w:r>
+        <w:rPr>
+          <w:rFonts w:ascii="Calibri" w:cs="Calibri" w:eastAsia="Calibri" w:hAnsi="Calibri"/>
+          <w:b w:val="1"/>
+          <w:sz w:val="24"/>
+          <w:szCs w:val="24"/>
+          <w:rtl w:val="0"/>
+        </w:rPr>
+        <w:t xml:space="preserve">bajo el rol de </w:t>
+      </w:r>
+      <w:r>
+        <w:rPr>
+          <w:rFonts w:ascii="Calibri" w:cs="Calibri" w:eastAsia="Calibri" w:hAnsi="Calibri"/>
+          <w:b w:val="1"/>
+          <w:i w:val="1"/>
+          <w:sz w:val="24"/>
+          <w:szCs w:val="24"/>
+          <w:rtl w:val="0"/>
+        </w:rPr>
+        <w:t xml:space="preserve">Desarrollador </w:t>
+      </w:r>
+      <w:r>
+        <w:rPr>
+          <w:rFonts w:ascii="Calibri" w:cs="Calibri" w:eastAsia="Calibri" w:hAnsi="Calibri"/>
+          <w:i w:val="1"/>
+          <w:sz w:val="24"/>
+          <w:szCs w:val="24"/>
+          <w:rtl w:val="0"/>
+        </w:rPr>
+        <w:t xml:space="preserve">y</w:t>
+      </w:r>
+      <w:r>
+        <w:rPr>
+          <w:rFonts w:ascii="Calibri" w:cs="Calibri" w:eastAsia="Calibri" w:hAnsi="Calibri"/>
+          <w:b w:val="1"/>
+          <w:i w:val="1"/>
+          <w:sz w:val="24"/>
+          <w:szCs w:val="24"/>
+          <w:rtl w:val="0"/>
+        </w:rPr>
+        <w:t xml:space="preserve"> </w:t>
+      </w:r>
+      <w:r>
+        <w:rPr>
+          <w:rFonts w:ascii="Calibri" w:cs="Calibri" w:eastAsia="Calibri" w:hAnsi="Calibri"/>
+          <w:b w:val="1"/>
+          <w:sz w:val="24"/>
+          <w:szCs w:val="24"/>
+          <w:rtl w:val="0"/>
+        </w:rPr>
+        <w:t xml:space="preserve">8 horas y 52 minutos</w:t>
+      </w:r>
+      <w:r>
+        <w:rPr>
+          <w:rFonts w:ascii="Calibri" w:cs="Calibri" w:eastAsia="Calibri" w:hAnsi="Calibri"/>
+          <w:sz w:val="24"/>
+          <w:szCs w:val="24"/>
+          <w:rtl w:val="0"/>
+        </w:rPr>
+        <w:t xml:space="preserve"> para las tareas realizadas </w:t>
+      </w:r>
+      <w:r>
+        <w:rPr>
+          <w:rFonts w:ascii="Calibri" w:cs="Calibri" w:eastAsia="Calibri" w:hAnsi="Calibri"/>
+          <w:b w:val="1"/>
+          <w:sz w:val="24"/>
+          <w:szCs w:val="24"/>
+          <w:rtl w:val="0"/>
+        </w:rPr>
+        <w:t xml:space="preserve">bajo el rol de </w:t>
+      </w:r>
+      <w:r>
+        <w:rPr>
+          <w:rFonts w:ascii="Calibri" w:cs="Calibri" w:eastAsia="Calibri" w:hAnsi="Calibri"/>
+          <w:b w:val="1"/>
+          <w:i w:val="1"/>
+          <w:sz w:val="24"/>
+          <w:szCs w:val="24"/>
+          <w:rtl w:val="0"/>
+        </w:rPr>
+        <w:t xml:space="preserve">Tester</w:t>
+      </w:r>
+      <w:r>
+        <w:rPr>
+          <w:rFonts w:ascii="Calibri" w:cs="Calibri" w:eastAsia="Calibri" w:hAnsi="Calibri"/>
+          <w:b w:val="1"/>
+          <w:sz w:val="24"/>
+          <w:szCs w:val="24"/>
+          <w:rtl w:val="0"/>
+        </w:rPr>
+        <w:t xml:space="preserve">.</w:t>
       </w:r>
     </w:p>
     <w:p>
@@ -7724,8 +8117,202 @@
       </w:pPr>
       <w:r>
         <w:rPr>
-          <w:rtl w:val="0"/>
-        </w:rPr>
+          <w:rFonts w:ascii="Calibri" w:cs="Calibri" w:eastAsia="Calibri" w:hAnsi="Calibri"/>
+          <w:sz w:val="24"/>
+          <w:szCs w:val="24"/>
+          <w:rtl w:val="0"/>
+        </w:rPr>
+        <w:t xml:space="preserve">La estimación del coste del contrato contempla el siguiente resumen de costes:</w:t>
+      </w:r>
+    </w:p>
+    <w:p>
+      <w:pPr>
+        <w:numPr>
+          <w:ilvl w:val="0"/>
+          <w:numId w:val="2"/>
+        </w:numPr>
+        <w:spacing w:after="0" w:afterAutospacing="0" w:line="259" w:lineRule="auto"/>
+        <w:ind w:left="720" w:hanging="360"/>
+        <w:jc w:val="both"/>
+        <w:rPr>
+          <w:rFonts w:ascii="Calibri" w:cs="Calibri" w:eastAsia="Calibri" w:hAnsi="Calibri"/>
+          <w:sz w:val="24"/>
+          <w:szCs w:val="24"/>
+        </w:rPr>
+      </w:pPr>
+      <w:r>
+        <w:rPr>
+          <w:rFonts w:ascii="Calibri" w:cs="Calibri" w:eastAsia="Calibri" w:hAnsi="Calibri"/>
+          <w:sz w:val="24"/>
+          <w:szCs w:val="24"/>
+          <w:rtl w:val="0"/>
+        </w:rPr>
+        <w:t xml:space="preserve">10h 32min * 20€/h → </w:t>
+      </w:r>
+      <w:r>
+        <w:rPr>
+          <w:rFonts w:ascii="Calibri" w:cs="Calibri" w:eastAsia="Calibri" w:hAnsi="Calibri"/>
+          <w:b w:val="1"/>
+          <w:sz w:val="24"/>
+          <w:szCs w:val="24"/>
+          <w:rtl w:val="0"/>
+        </w:rPr>
+        <w:t xml:space="preserve">299,66€ </w:t>
+      </w:r>
+      <w:r>
+        <w:rPr>
+          <w:rFonts w:ascii="Calibri" w:cs="Calibri" w:eastAsia="Calibri" w:hAnsi="Calibri"/>
+          <w:sz w:val="24"/>
+          <w:szCs w:val="24"/>
+          <w:rtl w:val="0"/>
+        </w:rPr>
+        <w:t xml:space="preserve">(</w:t>
+      </w:r>
+      <w:r>
+        <w:rPr>
+          <w:rFonts w:ascii="Calibri" w:cs="Calibri" w:eastAsia="Calibri" w:hAnsi="Calibri"/>
+          <w:i w:val="1"/>
+          <w:sz w:val="24"/>
+          <w:szCs w:val="24"/>
+          <w:rtl w:val="0"/>
+        </w:rPr>
+        <w:t xml:space="preserve">Desarrollador</w:t>
+      </w:r>
+      <w:r>
+        <w:rPr>
+          <w:rFonts w:ascii="Calibri" w:cs="Calibri" w:eastAsia="Calibri" w:hAnsi="Calibri"/>
+          <w:sz w:val="24"/>
+          <w:szCs w:val="24"/>
+          <w:rtl w:val="0"/>
+        </w:rPr>
+        <w:t xml:space="preserve">)</w:t>
+      </w:r>
+    </w:p>
+    <w:p>
+      <w:pPr>
+        <w:numPr>
+          <w:ilvl w:val="0"/>
+          <w:numId w:val="2"/>
+        </w:numPr>
+        <w:spacing w:after="0" w:afterAutospacing="0" w:line="259" w:lineRule="auto"/>
+        <w:ind w:left="720" w:hanging="360"/>
+        <w:jc w:val="both"/>
+        <w:rPr>
+          <w:rFonts w:ascii="Calibri" w:cs="Calibri" w:eastAsia="Calibri" w:hAnsi="Calibri"/>
+          <w:sz w:val="24"/>
+          <w:szCs w:val="24"/>
+          <w:u w:val="none"/>
+        </w:rPr>
+      </w:pPr>
+      <w:r>
+        <w:rPr>
+          <w:rFonts w:ascii="Calibri" w:cs="Calibri" w:eastAsia="Calibri" w:hAnsi="Calibri"/>
+          <w:sz w:val="24"/>
+          <w:szCs w:val="24"/>
+          <w:rtl w:val="0"/>
+        </w:rPr>
+        <w:t xml:space="preserve">8h 52min * 20€/h → </w:t>
+      </w:r>
+      <w:r>
+        <w:rPr>
+          <w:rFonts w:ascii="Calibri" w:cs="Calibri" w:eastAsia="Calibri" w:hAnsi="Calibri"/>
+          <w:b w:val="1"/>
+          <w:sz w:val="24"/>
+          <w:szCs w:val="24"/>
+          <w:rtl w:val="0"/>
+        </w:rPr>
+        <w:t xml:space="preserve">177,33€</w:t>
+      </w:r>
+      <w:r>
+        <w:rPr>
+          <w:rFonts w:ascii="Calibri" w:cs="Calibri" w:eastAsia="Calibri" w:hAnsi="Calibri"/>
+          <w:sz w:val="24"/>
+          <w:szCs w:val="24"/>
+          <w:rtl w:val="0"/>
+        </w:rPr>
+        <w:t xml:space="preserve">(</w:t>
+      </w:r>
+      <w:r>
+        <w:rPr>
+          <w:rFonts w:ascii="Calibri" w:cs="Calibri" w:eastAsia="Calibri" w:hAnsi="Calibri"/>
+          <w:i w:val="1"/>
+          <w:sz w:val="24"/>
+          <w:szCs w:val="24"/>
+          <w:rtl w:val="0"/>
+        </w:rPr>
+        <w:t xml:space="preserve">Tester</w:t>
+      </w:r>
+      <w:r>
+        <w:rPr>
+          <w:rFonts w:ascii="Calibri" w:cs="Calibri" w:eastAsia="Calibri" w:hAnsi="Calibri"/>
+          <w:sz w:val="24"/>
+          <w:szCs w:val="24"/>
+          <w:rtl w:val="0"/>
+        </w:rPr>
+        <w:t xml:space="preserve">)</w:t>
+      </w:r>
+    </w:p>
+    <w:p>
+      <w:pPr>
+        <w:numPr>
+          <w:ilvl w:val="0"/>
+          <w:numId w:val="2"/>
+        </w:numPr>
+        <w:spacing w:after="160" w:line="259" w:lineRule="auto"/>
+        <w:ind w:left="720" w:hanging="360"/>
+        <w:jc w:val="both"/>
+        <w:rPr>
+          <w:rFonts w:ascii="Calibri" w:cs="Calibri" w:eastAsia="Calibri" w:hAnsi="Calibri"/>
+          <w:sz w:val="24"/>
+          <w:szCs w:val="24"/>
+        </w:rPr>
+      </w:pPr>
+      <w:r>
+        <w:rPr>
+          <w:rFonts w:ascii="Calibri" w:cs="Calibri" w:eastAsia="Calibri" w:hAnsi="Calibri"/>
+          <w:sz w:val="24"/>
+          <w:szCs w:val="24"/>
+          <w:rtl w:val="0"/>
+        </w:rPr>
+        <w:t xml:space="preserve">1h 37min * 30€/h → </w:t>
+      </w:r>
+      <w:r>
+        <w:rPr>
+          <w:rFonts w:ascii="Calibri" w:cs="Calibri" w:eastAsia="Calibri" w:hAnsi="Calibri"/>
+          <w:b w:val="1"/>
+          <w:sz w:val="24"/>
+          <w:szCs w:val="24"/>
+          <w:rtl w:val="0"/>
+        </w:rPr>
+        <w:t xml:space="preserve">48,5€ </w:t>
+      </w:r>
+      <w:r>
+        <w:rPr>
+          <w:rFonts w:ascii="Calibri" w:cs="Calibri" w:eastAsia="Calibri" w:hAnsi="Calibri"/>
+          <w:sz w:val="24"/>
+          <w:szCs w:val="24"/>
+          <w:rtl w:val="0"/>
+        </w:rPr>
+        <w:t xml:space="preserve">(</w:t>
+      </w:r>
+      <w:r>
+        <w:rPr>
+          <w:rFonts w:ascii="Calibri" w:cs="Calibri" w:eastAsia="Calibri" w:hAnsi="Calibri"/>
+          <w:i w:val="1"/>
+          <w:sz w:val="24"/>
+          <w:szCs w:val="24"/>
+          <w:rtl w:val="0"/>
+        </w:rPr>
+        <w:t xml:space="preserve">Manager</w:t>
+      </w:r>
+      <w:r>
+        <w:rPr>
+          <w:rFonts w:ascii="Calibri" w:cs="Calibri" w:eastAsia="Calibri" w:hAnsi="Calibri"/>
+          <w:sz w:val="24"/>
+          <w:szCs w:val="24"/>
+          <w:rtl w:val="0"/>
+        </w:rPr>
+        <w:t xml:space="preserve">)</w:t>
       </w:r>
     </w:p>
     <w:p>
@@ -7745,7 +8332,26 @@
           <w:szCs w:val="24"/>
           <w:rtl w:val="0"/>
         </w:rPr>
-        <w:t xml:space="preserve">-Cálculo del coste:</w:t>
+        <w:t xml:space="preserve">Esto suma un </w:t>
+      </w:r>
+      <w:r>
+        <w:rPr>
+          <w:rFonts w:ascii="Calibri" w:cs="Calibri" w:eastAsia="Calibri" w:hAnsi="Calibri"/>
+          <w:b w:val="1"/>
+          <w:sz w:val="24"/>
+          <w:szCs w:val="24"/>
+          <w:rtl w:val="0"/>
+        </w:rPr>
+        <w:t xml:space="preserve">total de 525,49€</w:t>
+      </w:r>
+      <w:r>
+        <w:rPr>
+          <w:rFonts w:ascii="Calibri" w:cs="Calibri" w:eastAsia="Calibri" w:hAnsi="Calibri"/>
+          <w:sz w:val="24"/>
+          <w:szCs w:val="24"/>
+          <w:rtl w:val="0"/>
+        </w:rPr>
+        <w:t xml:space="preserve"> del coste del contrato.</w:t>
       </w:r>
     </w:p>
     <w:p>
@@ -7765,7 +8371,7 @@
           <w:szCs w:val="24"/>
           <w:rtl w:val="0"/>
         </w:rPr>
-        <w:t xml:space="preserve">Para este entregable, he trabajado durante </w:t>
+        <w:t xml:space="preserve">Se ha establecido un </w:t>
       </w:r>
       <w:r>
         <w:rPr>
@@ -7775,16 +8381,16 @@
           <w:szCs w:val="24"/>
           <w:rtl w:val="0"/>
         </w:rPr>
-        <w:t xml:space="preserve">10 horas</w:t>
-      </w:r>
-      <w:r>
-        <w:rPr>
-          <w:rFonts w:ascii="Calibri" w:cs="Calibri" w:eastAsia="Calibri" w:hAnsi="Calibri"/>
-          <w:sz w:val="24"/>
-          <w:szCs w:val="24"/>
-          <w:rtl w:val="0"/>
-        </w:rPr>
-        <w:t xml:space="preserve"> para mis tareas individuales y </w:t>
+        <w:t xml:space="preserve">modelo de amortización lineal a 3 años (36 meses)</w:t>
+      </w:r>
+      <w:r>
+        <w:rPr>
+          <w:rFonts w:ascii="Calibri" w:cs="Calibri" w:eastAsia="Calibri" w:hAnsi="Calibri"/>
+          <w:sz w:val="24"/>
+          <w:szCs w:val="24"/>
+          <w:rtl w:val="0"/>
+        </w:rPr>
+        <w:t xml:space="preserve"> con el que cuantificar la devaluación del equipo informático empleado en el desarrollo del proyecto. Si contamos con un </w:t>
       </w:r>
       <w:r>
         <w:rPr>
@@ -7794,25 +8400,35 @@
           <w:szCs w:val="24"/>
           <w:rtl w:val="0"/>
         </w:rPr>
-        <w:t xml:space="preserve">11 h</w:t>
-      </w:r>
-      <w:r>
-        <w:rPr>
-          <w:rFonts w:ascii="Calibri" w:cs="Calibri" w:eastAsia="Calibri" w:hAnsi="Calibri"/>
-          <w:sz w:val="24"/>
-          <w:szCs w:val="24"/>
-          <w:rtl w:val="0"/>
-        </w:rPr>
-        <w:t xml:space="preserve"> en tareas de corrección y ayudar a mis compañero en la medida de lo posible con problemas surgidos a lo largo de todos los entregables</w:t>
-      </w:r>
-      <w:r>
-        <w:rPr>
-          <w:rFonts w:ascii="Calibri" w:cs="Calibri" w:eastAsia="Calibri" w:hAnsi="Calibri"/>
-          <w:sz w:val="24"/>
-          <w:szCs w:val="24"/>
-          <w:rtl w:val="0"/>
-        </w:rPr>
-        <w:t xml:space="preserve">, por lo que se estima que como coste de contrato debo obtener </w:t>
+        <w:t xml:space="preserve">valor de adquisición </w:t>
+      </w:r>
+      <w:r>
+        <w:rPr>
+          <w:rFonts w:ascii="Calibri" w:cs="Calibri" w:eastAsia="Calibri" w:hAnsi="Calibri"/>
+          <w:sz w:val="24"/>
+          <w:szCs w:val="24"/>
+          <w:rtl w:val="0"/>
+        </w:rPr>
+        <w:t xml:space="preserve">de mi </w:t>
+      </w:r>
+      <w:r>
+        <w:rPr>
+          <w:rFonts w:ascii="Calibri" w:cs="Calibri" w:eastAsia="Calibri" w:hAnsi="Calibri"/>
+          <w:i w:val="1"/>
+          <w:sz w:val="24"/>
+          <w:szCs w:val="24"/>
+          <w:rtl w:val="0"/>
+        </w:rPr>
+        <w:t xml:space="preserve">setup</w:t>
+      </w:r>
+      <w:r>
+        <w:rPr>
+          <w:rFonts w:ascii="Calibri" w:cs="Calibri" w:eastAsia="Calibri" w:hAnsi="Calibri"/>
+          <w:sz w:val="24"/>
+          <w:szCs w:val="24"/>
+          <w:rtl w:val="0"/>
+        </w:rPr>
+        <w:t xml:space="preserve"> de </w:t>
       </w:r>
       <w:r>
         <w:rPr>
@@ -7822,35 +8438,54 @@
           <w:szCs w:val="24"/>
           <w:rtl w:val="0"/>
         </w:rPr>
-        <w:t xml:space="preserve">200€ + 220€ = 420€</w:t>
-      </w:r>
-      <w:r>
-        <w:rPr>
-          <w:rFonts w:ascii="Calibri" w:cs="Calibri" w:eastAsia="Calibri" w:hAnsi="Calibri"/>
-          <w:sz w:val="24"/>
-          <w:szCs w:val="24"/>
-          <w:rtl w:val="0"/>
-        </w:rPr>
-        <w:t xml:space="preserve">, debido a que solo se aplica el coste de </w:t>
-      </w:r>
-      <w:r>
-        <w:rPr>
-          <w:rFonts w:ascii="Calibri" w:cs="Calibri" w:eastAsia="Calibri" w:hAnsi="Calibri"/>
-          <w:b w:val="1"/>
-          <w:sz w:val="24"/>
-          <w:szCs w:val="24"/>
-          <w:rtl w:val="0"/>
-        </w:rPr>
-        <w:t xml:space="preserve">desarrollador</w:t>
-      </w:r>
-      <w:r>
-        <w:rPr>
-          <w:rFonts w:ascii="Calibri" w:cs="Calibri" w:eastAsia="Calibri" w:hAnsi="Calibri"/>
-          <w:sz w:val="24"/>
-          <w:szCs w:val="24"/>
-          <w:rtl w:val="0"/>
-        </w:rPr>
-        <w:t xml:space="preserve"> base al no haber tareas relacionadas con el rol de manager. Cabe destacar que el tiempo empleado en clase, estudiando los conocimientos previos, se han incluido en el reporte de planificación grupal, dejando en el individual el tiempo íntegro necesario para realizar tareas individuales.</w:t>
+        <w:t xml:space="preserve">2000€, </w:t>
+      </w:r>
+      <w:r>
+        <w:rPr>
+          <w:rFonts w:ascii="Calibri" w:cs="Calibri" w:eastAsia="Calibri" w:hAnsi="Calibri"/>
+          <w:sz w:val="24"/>
+          <w:szCs w:val="24"/>
+          <w:rtl w:val="0"/>
+        </w:rPr>
+        <w:t xml:space="preserve">el cual será empleado durante los </w:t>
+      </w:r>
+      <w:r>
+        <w:rPr>
+          <w:rFonts w:ascii="Calibri" w:cs="Calibri" w:eastAsia="Calibri" w:hAnsi="Calibri"/>
+          <w:sz w:val="24"/>
+          <w:szCs w:val="24"/>
+          <w:u w:val="single"/>
+          <w:rtl w:val="0"/>
+        </w:rPr>
+        <w:t xml:space="preserve">cuatro meses</w:t>
+      </w:r>
+      <w:r>
+        <w:rPr>
+          <w:rFonts w:ascii="Calibri" w:cs="Calibri" w:eastAsia="Calibri" w:hAnsi="Calibri"/>
+          <w:sz w:val="24"/>
+          <w:szCs w:val="24"/>
+          <w:rtl w:val="0"/>
+        </w:rPr>
+        <w:t xml:space="preserve"> que dura el proyecto, podemos obtener el coeficiente de amortización lineal asociado al coste total del </w:t>
+      </w:r>
+      <w:r>
+        <w:rPr>
+          <w:rFonts w:ascii="Calibri" w:cs="Calibri" w:eastAsia="Calibri" w:hAnsi="Calibri"/>
+          <w:i w:val="1"/>
+          <w:sz w:val="24"/>
+          <w:szCs w:val="24"/>
+          <w:rtl w:val="0"/>
+        </w:rPr>
+        <w:t xml:space="preserve">setup</w:t>
+      </w:r>
+      <w:r>
+        <w:rPr>
+          <w:rFonts w:ascii="Calibri" w:cs="Calibri" w:eastAsia="Calibri" w:hAnsi="Calibri"/>
+          <w:sz w:val="24"/>
+          <w:szCs w:val="24"/>
+          <w:rtl w:val="0"/>
+        </w:rPr>
+        <w:t xml:space="preserve"> siguiendo la siguiente fórmula: </w:t>
       </w:r>
     </w:p>
     <w:p>
@@ -7866,11 +8501,22 @@
       <w:r>
         <w:rPr>
           <w:rFonts w:ascii="Calibri" w:cs="Calibri" w:eastAsia="Calibri" w:hAnsi="Calibri"/>
-          <w:sz w:val="24"/>
-          <w:szCs w:val="24"/>
-          <w:rtl w:val="0"/>
-        </w:rPr>
-        <w:t xml:space="preserve">Además el reporte del tiempo se ha llevado a cabo usando Clockify, para llevar un registro concreto de tiempo</w:t>
+          <w:b w:val="1"/>
+          <w:i w:val="1"/>
+          <w:sz w:val="24"/>
+          <w:szCs w:val="24"/>
+          <w:rtl w:val="0"/>
+        </w:rPr>
+        <w:t xml:space="preserve">Amortización anual = Valor de adquisición * coeficiente(%)</w:t>
+      </w:r>
+      <w:r>
+        <w:rPr>
+          <w:rFonts w:ascii="Calibri" w:cs="Calibri" w:eastAsia="Calibri" w:hAnsi="Calibri"/>
+          <w:sz w:val="24"/>
+          <w:szCs w:val="24"/>
+          <w:rtl w:val="0"/>
+        </w:rPr>
+        <w:t xml:space="preserve"> </w:t>
       </w:r>
     </w:p>
     <w:p>
@@ -7879,6 +8525,231 @@
         <w:jc w:val="both"/>
         <w:rPr>
           <w:rFonts w:ascii="Calibri" w:cs="Calibri" w:eastAsia="Calibri" w:hAnsi="Calibri"/>
+          <w:b w:val="1"/>
+          <w:sz w:val="24"/>
+          <w:szCs w:val="24"/>
+        </w:rPr>
+      </w:pPr>
+      <w:r>
+        <w:rPr>
+          <w:rFonts w:ascii="Calibri" w:cs="Calibri" w:eastAsia="Calibri" w:hAnsi="Calibri"/>
+          <w:b w:val="1"/>
+          <w:sz w:val="24"/>
+          <w:szCs w:val="24"/>
+          <w:rtl w:val="0"/>
+        </w:rPr>
+        <w:t xml:space="preserve">4 meses</w:t>
+      </w:r>
+      <w:r>
+        <w:rPr>
+          <w:rFonts w:ascii="Calibri" w:cs="Calibri" w:eastAsia="Calibri" w:hAnsi="Calibri"/>
+          <w:sz w:val="24"/>
+          <w:szCs w:val="24"/>
+          <w:rtl w:val="0"/>
+        </w:rPr>
+        <w:t xml:space="preserve"> representan el </w:t>
+      </w:r>
+      <w:r>
+        <w:rPr>
+          <w:rFonts w:ascii="Calibri" w:cs="Calibri" w:eastAsia="Calibri" w:hAnsi="Calibri"/>
+          <w:b w:val="1"/>
+          <w:sz w:val="24"/>
+          <w:szCs w:val="24"/>
+          <w:rtl w:val="0"/>
+        </w:rPr>
+        <w:t xml:space="preserve">11%</w:t>
+      </w:r>
+      <w:r>
+        <w:rPr>
+          <w:rFonts w:ascii="Calibri" w:cs="Calibri" w:eastAsia="Calibri" w:hAnsi="Calibri"/>
+          <w:sz w:val="24"/>
+          <w:szCs w:val="24"/>
+          <w:rtl w:val="0"/>
+        </w:rPr>
+        <w:t xml:space="preserve"> aproximadamente sobre la vida útil del equipo informático</w:t>
+      </w:r>
+      <w:r>
+        <w:rPr>
+          <w:rFonts w:ascii="Calibri" w:cs="Calibri" w:eastAsia="Calibri" w:hAnsi="Calibri"/>
+          <w:b w:val="1"/>
+          <w:sz w:val="24"/>
+          <w:szCs w:val="24"/>
+          <w:rtl w:val="0"/>
+        </w:rPr>
+        <w:t xml:space="preserve"> (36 meses).</w:t>
+      </w:r>
+    </w:p>
+    <w:p>
+      <w:pPr>
+        <w:spacing w:after="160" w:line="259" w:lineRule="auto"/>
+        <w:jc w:val="both"/>
+        <w:rPr>
+          <w:rFonts w:ascii="Calibri" w:cs="Calibri" w:eastAsia="Calibri" w:hAnsi="Calibri"/>
+          <w:sz w:val="24"/>
+          <w:szCs w:val="24"/>
+        </w:rPr>
+      </w:pPr>
+      <w:r>
+        <w:rPr>
+          <w:rFonts w:ascii="Calibri" w:cs="Calibri" w:eastAsia="Calibri" w:hAnsi="Calibri"/>
+          <w:sz w:val="24"/>
+          <w:szCs w:val="24"/>
+          <w:rtl w:val="0"/>
+        </w:rPr>
+        <w:t xml:space="preserve">Aplicando el coeficiente de amortización sobre coste individual en bruto obtenido justo antes tenemos el presupuesto individual final:</w:t>
+      </w:r>
+    </w:p>
+    <w:p>
+      <w:pPr>
+        <w:spacing w:after="160" w:line="259" w:lineRule="auto"/>
+        <w:jc w:val="both"/>
+        <w:rPr>
+          <w:rFonts w:ascii="Calibri" w:cs="Calibri" w:eastAsia="Calibri" w:hAnsi="Calibri"/>
+          <w:b w:val="1"/>
+          <w:sz w:val="24"/>
+          <w:szCs w:val="24"/>
+        </w:rPr>
+      </w:pPr>
+      <w:r>
+        <w:rPr>
+          <w:rFonts w:ascii="Calibri" w:cs="Calibri" w:eastAsia="Calibri" w:hAnsi="Calibri"/>
+          <w:b w:val="1"/>
+          <w:sz w:val="24"/>
+          <w:szCs w:val="24"/>
+          <w:rtl w:val="0"/>
+        </w:rPr>
+        <w:t xml:space="preserve">11%</w:t>
+      </w:r>
+      <w:r>
+        <w:rPr>
+          <w:rFonts w:ascii="Calibri" w:cs="Calibri" w:eastAsia="Calibri" w:hAnsi="Calibri"/>
+          <w:sz w:val="24"/>
+          <w:szCs w:val="24"/>
+          <w:rtl w:val="0"/>
+        </w:rPr>
+        <w:t xml:space="preserve"> de </w:t>
+      </w:r>
+      <w:r>
+        <w:rPr>
+          <w:rFonts w:ascii="Calibri" w:cs="Calibri" w:eastAsia="Calibri" w:hAnsi="Calibri"/>
+          <w:b w:val="1"/>
+          <w:sz w:val="24"/>
+          <w:szCs w:val="24"/>
+          <w:rtl w:val="0"/>
+        </w:rPr>
+        <w:t xml:space="preserve">525,49€</w:t>
+      </w:r>
+      <w:r>
+        <w:rPr>
+          <w:rFonts w:ascii="Calibri" w:cs="Calibri" w:eastAsia="Calibri" w:hAnsi="Calibri"/>
+          <w:sz w:val="24"/>
+          <w:szCs w:val="24"/>
+          <w:rtl w:val="0"/>
+        </w:rPr>
+        <w:t xml:space="preserve"> son </w:t>
+      </w:r>
+      <w:r>
+        <w:rPr>
+          <w:rFonts w:ascii="Calibri" w:cs="Calibri" w:eastAsia="Calibri" w:hAnsi="Calibri"/>
+          <w:b w:val="1"/>
+          <w:sz w:val="24"/>
+          <w:szCs w:val="24"/>
+          <w:rtl w:val="0"/>
+        </w:rPr>
+        <w:t xml:space="preserve">57,80€</w:t>
+      </w:r>
+      <w:r>
+        <w:rPr>
+          <w:rFonts w:ascii="Calibri" w:cs="Calibri" w:eastAsia="Calibri" w:hAnsi="Calibri"/>
+          <w:sz w:val="24"/>
+          <w:szCs w:val="24"/>
+          <w:rtl w:val="0"/>
+        </w:rPr>
+        <w:t xml:space="preserve"> por lo que el </w:t>
+      </w:r>
+      <w:r>
+        <w:rPr>
+          <w:rFonts w:ascii="Calibri" w:cs="Calibri" w:eastAsia="Calibri" w:hAnsi="Calibri"/>
+          <w:b w:val="1"/>
+          <w:sz w:val="24"/>
+          <w:szCs w:val="24"/>
+          <w:rtl w:val="0"/>
+        </w:rPr>
+        <w:t xml:space="preserve">presupuesto final</w:t>
+      </w:r>
+      <w:r>
+        <w:rPr>
+          <w:rFonts w:ascii="Calibri" w:cs="Calibri" w:eastAsia="Calibri" w:hAnsi="Calibri"/>
+          <w:sz w:val="24"/>
+          <w:szCs w:val="24"/>
+          <w:rtl w:val="0"/>
+        </w:rPr>
+        <w:t xml:space="preserve"> es de </w:t>
+      </w:r>
+      <w:r>
+        <w:rPr>
+          <w:rFonts w:ascii="Calibri" w:cs="Calibri" w:eastAsia="Calibri" w:hAnsi="Calibri"/>
+          <w:b w:val="1"/>
+          <w:sz w:val="24"/>
+          <w:szCs w:val="24"/>
+          <w:rtl w:val="0"/>
+        </w:rPr>
+        <w:t xml:space="preserve">583,29€</w:t>
+      </w:r>
+    </w:p>
+    <w:p>
+      <w:pPr>
+        <w:spacing w:after="160" w:line="259" w:lineRule="auto"/>
+        <w:jc w:val="both"/>
+        <w:rPr>
+          <w:rFonts w:ascii="Calibri" w:cs="Calibri" w:eastAsia="Calibri" w:hAnsi="Calibri"/>
+          <w:sz w:val="24"/>
+          <w:szCs w:val="24"/>
+        </w:rPr>
+      </w:pPr>
+      <w:r>
+        <w:rPr>
+          <w:rFonts w:ascii="Calibri" w:cs="Calibri" w:eastAsia="Calibri" w:hAnsi="Calibri"/>
+          <w:sz w:val="24"/>
+          <w:szCs w:val="24"/>
+          <w:rtl w:val="0"/>
+        </w:rPr>
+        <w:t xml:space="preserve">Cabe destacar que el tiempo empleado en estudiar los conocimientos previos se han incluido en el reporte de planificación grupal correspondiente, dejando en el reporte individual el tiempo íntegro necesario para realizar mis tareas específicas de manera individual. </w:t>
+      </w:r>
+    </w:p>
+    <w:p>
+      <w:pPr>
+        <w:spacing w:after="160" w:line="259" w:lineRule="auto"/>
+        <w:jc w:val="both"/>
+        <w:rPr>
+          <w:rFonts w:ascii="Calibri" w:cs="Calibri" w:eastAsia="Calibri" w:hAnsi="Calibri"/>
+          <w:b w:val="1"/>
+          <w:sz w:val="24"/>
+          <w:szCs w:val="24"/>
+        </w:rPr>
+      </w:pPr>
+      <w:r>
+        <w:rPr>
+          <w:rFonts w:ascii="Calibri" w:cs="Calibri" w:eastAsia="Calibri" w:hAnsi="Calibri"/>
+          <w:sz w:val="24"/>
+          <w:szCs w:val="24"/>
+          <w:rtl w:val="0"/>
+        </w:rPr>
+        <w:t xml:space="preserve">El registro del tiempo empleado en todas las anteriores tareas se ha llevado a cabo usando Clockify. No se añaden costes personales debido a que no ha sido necesario aplicar gastos a nada más, al trabajar en la propia Universidad.</w:t>
+      </w:r>
+      <w:r>
+        <w:rPr>
+          <w:rtl w:val="0"/>
+        </w:rPr>
+      </w:r>
+    </w:p>
+    <w:p>
+      <w:pPr>
+        <w:spacing w:after="160" w:line="259" w:lineRule="auto"/>
+        <w:jc w:val="both"/>
+        <w:rPr>
+          <w:rFonts w:ascii="Calibri" w:cs="Calibri" w:eastAsia="Calibri" w:hAnsi="Calibri"/>
+          <w:b w:val="1"/>
           <w:sz w:val="24"/>
           <w:szCs w:val="24"/>
         </w:rPr>
@@ -7887,12 +8758,8 @@
       <w:bookmarkEnd w:id="4"/>
       <w:r>
         <w:rPr>
-          <w:rFonts w:ascii="Calibri" w:cs="Calibri" w:eastAsia="Calibri" w:hAnsi="Calibri"/>
-          <w:sz w:val="24"/>
-          <w:szCs w:val="24"/>
-          <w:rtl w:val="0"/>
-        </w:rPr>
-        <w:t xml:space="preserve">No se añaden costes personales debido a que no ha sido necesario aplicar gastos a nada más, al trabajar en la propia Universidad.</w:t>
+          <w:rtl w:val="0"/>
+        </w:rPr>
       </w:r>
     </w:p>
     <w:p>
@@ -8021,7 +8888,234 @@
 </file>
 
 <file path=word/numbering.xml><?xml version="1.0" encoding="utf-8"?>
-<w:numbering xmlns:mc="http://schemas.openxmlformats.org/markup-compatibility/2006" xmlns:o="urn:schemas-microsoft-com:office:office" xmlns:r="http://schemas.openxmlformats.org/officeDocument/2006/relationships" xmlns:m="http://schemas.openxmlformats.org/officeDocument/2006/math" xmlns:v="urn:schemas-microsoft-com:vml" xmlns:wp="http://schemas.openxmlformats.org/drawingml/2006/wordprocessingDrawing" xmlns:w10="urn:schemas-microsoft-com:office:word" xmlns:w="http://schemas.openxmlformats.org/wordprocessingml/2006/main" xmlns:wne="http://schemas.microsoft.com/office/word/2006/wordml" xmlns:sl="http://schemas.openxmlformats.org/schemaLibrary/2006/main" xmlns:a="http://schemas.openxmlformats.org/drawingml/2006/main" xmlns:pic="http://schemas.openxmlformats.org/drawingml/2006/picture" xmlns:c="http://schemas.openxmlformats.org/drawingml/2006/chart" xmlns:lc="http://schemas.openxmlformats.org/drawingml/2006/lockedCanvas" xmlns:dgm="http://schemas.openxmlformats.org/drawingml/2006/diagram" xmlns:wps="http://schemas.microsoft.com/office/word/2010/wordprocessingShape" xmlns:wpg="http://schemas.microsoft.com/office/word/2010/wordprocessingGroup" xmlns:w14="http://schemas.microsoft.com/office/word/2010/wordml" xmlns:w15="http://schemas.microsoft.com/office/word/2012/wordml"/>
+<w:numbering xmlns:mc="http://schemas.openxmlformats.org/markup-compatibility/2006" xmlns:o="urn:schemas-microsoft-com:office:office" xmlns:r="http://schemas.openxmlformats.org/officeDocument/2006/relationships" xmlns:m="http://schemas.openxmlformats.org/officeDocument/2006/math" xmlns:v="urn:schemas-microsoft-com:vml" xmlns:wp="http://schemas.openxmlformats.org/drawingml/2006/wordprocessingDrawing" xmlns:w10="urn:schemas-microsoft-com:office:word" xmlns:w="http://schemas.openxmlformats.org/wordprocessingml/2006/main" xmlns:wne="http://schemas.microsoft.com/office/word/2006/wordml" xmlns:sl="http://schemas.openxmlformats.org/schemaLibrary/2006/main" xmlns:a="http://schemas.openxmlformats.org/drawingml/2006/main" xmlns:pic="http://schemas.openxmlformats.org/drawingml/2006/picture" xmlns:c="http://schemas.openxmlformats.org/drawingml/2006/chart" xmlns:lc="http://schemas.openxmlformats.org/drawingml/2006/lockedCanvas" xmlns:dgm="http://schemas.openxmlformats.org/drawingml/2006/diagram" xmlns:wps="http://schemas.microsoft.com/office/word/2010/wordprocessingShape" xmlns:wpg="http://schemas.microsoft.com/office/word/2010/wordprocessingGroup" xmlns:w14="http://schemas.microsoft.com/office/word/2010/wordml" xmlns:w15="http://schemas.microsoft.com/office/word/2012/wordml">
+  <w:abstractNum w:abstractNumId="1">
+    <w:lvl w:ilvl="0">
+      <w:start w:val="1"/>
+      <w:numFmt w:val="bullet"/>
+      <w:lvlText w:val="●"/>
+      <w:lvlJc w:val="left"/>
+      <w:pPr>
+        <w:ind w:left="720" w:hanging="360"/>
+      </w:pPr>
+      <w:rPr>
+        <w:u w:val="none"/>
+      </w:rPr>
+    </w:lvl>
+    <w:lvl w:ilvl="1">
+      <w:start w:val="1"/>
+      <w:numFmt w:val="bullet"/>
+      <w:lvlText w:val="○"/>
+      <w:lvlJc w:val="left"/>
+      <w:pPr>
+        <w:ind w:left="1440" w:hanging="360"/>
+      </w:pPr>
+      <w:rPr>
+        <w:u w:val="none"/>
+      </w:rPr>
+    </w:lvl>
+    <w:lvl w:ilvl="2">
+      <w:start w:val="1"/>
+      <w:numFmt w:val="bullet"/>
+      <w:lvlText w:val="■"/>
+      <w:lvlJc w:val="left"/>
+      <w:pPr>
+        <w:ind w:left="2160" w:hanging="360"/>
+      </w:pPr>
+      <w:rPr>
+        <w:u w:val="none"/>
+      </w:rPr>
+    </w:lvl>
+    <w:lvl w:ilvl="3">
+      <w:start w:val="1"/>
+      <w:numFmt w:val="bullet"/>
+      <w:lvlText w:val="●"/>
+      <w:lvlJc w:val="left"/>
+      <w:pPr>
+        <w:ind w:left="2880" w:hanging="360"/>
+      </w:pPr>
+      <w:rPr>
+        <w:u w:val="none"/>
+      </w:rPr>
+    </w:lvl>
+    <w:lvl w:ilvl="4">
+      <w:start w:val="1"/>
+      <w:numFmt w:val="bullet"/>
+      <w:lvlText w:val="○"/>
+      <w:lvlJc w:val="left"/>
+      <w:pPr>
+        <w:ind w:left="3600" w:hanging="360"/>
+      </w:pPr>
+      <w:rPr>
+        <w:u w:val="none"/>
+      </w:rPr>
+    </w:lvl>
+    <w:lvl w:ilvl="5">
+      <w:start w:val="1"/>
+      <w:numFmt w:val="bullet"/>
+      <w:lvlText w:val="■"/>
+      <w:lvlJc w:val="left"/>
+      <w:pPr>
+        <w:ind w:left="4320" w:hanging="360"/>
+      </w:pPr>
+      <w:rPr>
+        <w:u w:val="none"/>
+      </w:rPr>
+    </w:lvl>
+    <w:lvl w:ilvl="6">
+      <w:start w:val="1"/>
+      <w:numFmt w:val="bullet"/>
+      <w:lvlText w:val="●"/>
+      <w:lvlJc w:val="left"/>
+      <w:pPr>
+        <w:ind w:left="5040" w:hanging="360"/>
+      </w:pPr>
+      <w:rPr>
+        <w:u w:val="none"/>
+      </w:rPr>
+    </w:lvl>
+    <w:lvl w:ilvl="7">
+      <w:start w:val="1"/>
+      <w:numFmt w:val="bullet"/>
+      <w:lvlText w:val="○"/>
+      <w:lvlJc w:val="left"/>
+      <w:pPr>
+        <w:ind w:left="5760" w:hanging="360"/>
+      </w:pPr>
+      <w:rPr>
+        <w:u w:val="none"/>
+      </w:rPr>
+    </w:lvl>
+    <w:lvl w:ilvl="8">
+      <w:start w:val="1"/>
+      <w:numFmt w:val="bullet"/>
+      <w:lvlText w:val="■"/>
+      <w:lvlJc w:val="left"/>
+      <w:pPr>
+        <w:ind w:left="6480" w:hanging="360"/>
+      </w:pPr>
+      <w:rPr>
+        <w:u w:val="none"/>
+      </w:rPr>
+    </w:lvl>
+  </w:abstractNum>
+  <w:abstractNum w:abstractNumId="2">
+    <w:lvl w:ilvl="0">
+      <w:start w:val="1"/>
+      <w:numFmt w:val="bullet"/>
+      <w:lvlText w:val="●"/>
+      <w:lvlJc w:val="left"/>
+      <w:pPr>
+        <w:ind w:left="720" w:hanging="360"/>
+      </w:pPr>
+      <w:rPr>
+        <w:u w:val="none"/>
+      </w:rPr>
+    </w:lvl>
+    <w:lvl w:ilvl="1">
+      <w:start w:val="1"/>
+      <w:numFmt w:val="bullet"/>
+      <w:lvlText w:val="○"/>
+      <w:lvlJc w:val="left"/>
+      <w:pPr>
+        <w:ind w:left="1440" w:hanging="360"/>
+      </w:pPr>
+      <w:rPr>
+        <w:u w:val="none"/>
+      </w:rPr>
+    </w:lvl>
+    <w:lvl w:ilvl="2">
+      <w:start w:val="1"/>
+      <w:numFmt w:val="bullet"/>
+      <w:lvlText w:val="■"/>
+      <w:lvlJc w:val="left"/>
+      <w:pPr>
+        <w:ind w:left="2160" w:hanging="360"/>
+      </w:pPr>
+      <w:rPr>
+        <w:u w:val="none"/>
+      </w:rPr>
+    </w:lvl>
+    <w:lvl w:ilvl="3">
+      <w:start w:val="1"/>
+      <w:numFmt w:val="bullet"/>
+      <w:lvlText w:val="●"/>
+      <w:lvlJc w:val="left"/>
+      <w:pPr>
+        <w:ind w:left="2880" w:hanging="360"/>
+      </w:pPr>
+      <w:rPr>
+        <w:u w:val="none"/>
+      </w:rPr>
+    </w:lvl>
+    <w:lvl w:ilvl="4">
+      <w:start w:val="1"/>
+      <w:numFmt w:val="bullet"/>
+      <w:lvlText w:val="○"/>
+      <w:lvlJc w:val="left"/>
+      <w:pPr>
+        <w:ind w:left="3600" w:hanging="360"/>
+      </w:pPr>
+      <w:rPr>
+        <w:u w:val="none"/>
+      </w:rPr>
+    </w:lvl>
+    <w:lvl w:ilvl="5">
+      <w:start w:val="1"/>
+      <w:numFmt w:val="bullet"/>
+      <w:lvlText w:val="■"/>
+      <w:lvlJc w:val="left"/>
+      <w:pPr>
+        <w:ind w:left="4320" w:hanging="360"/>
+      </w:pPr>
+      <w:rPr>
+        <w:u w:val="none"/>
+      </w:rPr>
+    </w:lvl>
+    <w:lvl w:ilvl="6">
+      <w:start w:val="1"/>
+      <w:numFmt w:val="bullet"/>
+      <w:lvlText w:val="●"/>
+      <w:lvlJc w:val="left"/>
+      <w:pPr>
+        <w:ind w:left="5040" w:hanging="360"/>
+      </w:pPr>
+      <w:rPr>
+        <w:u w:val="none"/>
+      </w:rPr>
+    </w:lvl>
+    <w:lvl w:ilvl="7">
+      <w:start w:val="1"/>
+      <w:numFmt w:val="bullet"/>
+      <w:lvlText w:val="○"/>
+      <w:lvlJc w:val="left"/>
+      <w:pPr>
+        <w:ind w:left="5760" w:hanging="360"/>
+      </w:pPr>
+      <w:rPr>
+        <w:u w:val="none"/>
+      </w:rPr>
+    </w:lvl>
+    <w:lvl w:ilvl="8">
+      <w:start w:val="1"/>
+      <w:numFmt w:val="bullet"/>
+      <w:lvlText w:val="■"/>
+      <w:lvlJc w:val="left"/>
+      <w:pPr>
+        <w:ind w:left="6480" w:hanging="360"/>
+      </w:pPr>
+      <w:rPr>
+        <w:u w:val="none"/>
+      </w:rPr>
+    </w:lvl>
+  </w:abstractNum>
+  <w:num w:numId="1">
+    <w:abstractNumId w:val="1"/>
+  </w:num>
+  <w:num w:numId="2">
+    <w:abstractNumId w:val="2"/>
+  </w:num>
+</w:numbering>
 </file>
 
 <file path=word/styles.xml><?xml version="1.0" encoding="utf-8"?>

</xml_diff>